<commit_message>
Reset soft head to remove large files
</commit_message>
<xml_diff>
--- a/NEW/Thesis Draft 4.docx
+++ b/NEW/Thesis Draft 4.docx
@@ -601,7 +601,21 @@
         <w:rPr>
           <w:lang w:val="en-US"/>
         </w:rPr>
-        <w:t>, using an incrementally trained convolutional neural network, which was fed training data from particles in increasing momentum ranges sequentially, during separate training runs, by saving weights obtained from the previous momentum ranges.</w:t>
+        <w:t>, using an incrementally trained convolutional neural network, which was fed training data from particles in increasing momentum ranges sequential</w:t>
+      </w:r>
+      <w:proofErr w:type="spellStart"/>
+      <w:r>
+        <w:rPr>
+          <w:lang w:val="en-US"/>
+        </w:rPr>
+        <w:t>ly</w:t>
+      </w:r>
+      <w:proofErr w:type="spellEnd"/>
+      <w:r>
+        <w:rPr>
+          <w:lang w:val="en-US"/>
+        </w:rPr>
+        <w:t>, during separate training runs, by saving weights obtained from the previous momentum ranges.</w:t>
       </w:r>
     </w:p>
     <w:p>
@@ -4930,7 +4944,15 @@
     </w:p>
     <w:p>
       <w:r>
-        <w:t>A variety of different software packages were utilized during the course of this project, including ROOT for data extraction, Geant4 for event simulation, Python and R for statistical analysis and Keras with a Tensorflow back-end for deep learning implementations.</w:t>
+        <w:t xml:space="preserve">A variety of different software packages were utilized </w:t>
+      </w:r>
+      <w:proofErr w:type="gramStart"/>
+      <w:r>
+        <w:t>during the course of</w:t>
+      </w:r>
+      <w:proofErr w:type="gramEnd"/>
+      <w:r>
+        <w:t xml:space="preserve"> this project, including ROOT for data extraction, Geant4 for event simulation, Python and R for statistical analysis and Keras with a Tensorflow back-end for deep learning implementations.</w:t>
       </w:r>
     </w:p>
     <w:p>
@@ -8305,27 +8327,14 @@
       <w:r>
         <w:t xml:space="preserve">Figure </w:t>
       </w:r>
-      <w:r>
-        <w:fldChar w:fldCharType="begin"/>
-      </w:r>
-      <w:r>
-        <w:instrText xml:space="preserve"> SEQ Figure \* ARABIC </w:instrText>
-      </w:r>
-      <w:r>
-        <w:fldChar w:fldCharType="separate"/>
-      </w:r>
-      <w:r>
-        <w:rPr>
-          <w:noProof/>
-        </w:rPr>
-        <w:t>1</w:t>
-      </w:r>
-      <w:r>
-        <w:rPr>
-          <w:noProof/>
-        </w:rPr>
-        <w:fldChar w:fldCharType="end"/>
-      </w:r>
+      <w:fldSimple w:instr=" SEQ Figure \* ARABIC ">
+        <w:r>
+          <w:rPr>
+            <w:noProof/>
+          </w:rPr>
+          <w:t>1</w:t>
+        </w:r>
+      </w:fldSimple>
       <w:bookmarkEnd w:id="26"/>
       <w:r>
         <w:t xml:space="preserve">: Simplified diagram of classical states of matter and transitions between them, with the Vacuum added as a fifth element, providing the space in which matter exists </w:t>
@@ -8473,13 +8482,21 @@
       </w:r>
       <w:r>
         <w:lastRenderedPageBreak/>
-        <w:t>it under ever higher</w:t>
+        <w:t xml:space="preserve">it under ever </w:t>
+      </w:r>
+      <w:proofErr w:type="gramStart"/>
+      <w:r>
+        <w:t>higher</w:t>
       </w:r>
       <w:r>
         <w:t xml:space="preserve"> </w:t>
       </w:r>
       <w:r>
-        <w:t xml:space="preserve">pressure conditions. If, however, nucleons were truly composite states, increasing density would eventually cause their boundaries to overlap and nuclear matter would transition from a stable state of colour-neutral three-quark or quark-antiquark hadronic matter to a state of deconfinement, consisting mainly of unbound quarks </w:t>
+        <w:t>pressure</w:t>
+      </w:r>
+      <w:proofErr w:type="gramEnd"/>
+      <w:r>
+        <w:t xml:space="preserve"> conditions. If, however, nucleons were truly composite states, increasing density would eventually cause their boundaries to overlap and nuclear matter would transition from a stable state of colour-neutral three-quark or quark-antiquark hadronic matter to a state of deconfinement, consisting mainly of unbound quarks </w:t>
       </w:r>
       <w:sdt>
         <w:sdtPr>
@@ -8652,27 +8669,14 @@
       <w:r>
         <w:t xml:space="preserve">Figure </w:t>
       </w:r>
-      <w:r>
-        <w:fldChar w:fldCharType="begin"/>
-      </w:r>
-      <w:r>
-        <w:instrText xml:space="preserve"> SEQ Figure \* ARABIC </w:instrText>
-      </w:r>
-      <w:r>
-        <w:fldChar w:fldCharType="separate"/>
-      </w:r>
-      <w:r>
-        <w:rPr>
-          <w:noProof/>
-        </w:rPr>
-        <w:t>2</w:t>
-      </w:r>
-      <w:r>
-        <w:rPr>
-          <w:noProof/>
-        </w:rPr>
-        <w:fldChar w:fldCharType="end"/>
-      </w:r>
+      <w:fldSimple w:instr=" SEQ Figure \* ARABIC ">
+        <w:r>
+          <w:rPr>
+            <w:noProof/>
+          </w:rPr>
+          <w:t>2</w:t>
+        </w:r>
+      </w:fldSimple>
       <w:bookmarkEnd w:id="28"/>
       <w:r>
         <w:t xml:space="preserve">: Phase diagram of hadronic matter </w:t>
@@ -8810,7 +8814,15 @@
         </m:sSup>
       </m:oMath>
       <w:r>
-        <w:t xml:space="preserve"> GeV, a temperature so high that the principles of general relativity do not apply, and which cannot be understood with present-day physical theory </w:t>
+        <w:t xml:space="preserve"> GeV, a tempera</w:t>
+      </w:r>
+      <w:proofErr w:type="spellStart"/>
+      <w:r>
+        <w:t>ture</w:t>
+      </w:r>
+      <w:proofErr w:type="spellEnd"/>
+      <w:r>
+        <w:t xml:space="preserve"> so high that the principles of general relativity do not apply, and which cannot be understood with present-day physical theory </w:t>
       </w:r>
       <w:sdt>
         <w:sdtPr>
@@ -9019,27 +9031,14 @@
       <w:r>
         <w:t xml:space="preserve">Figure </w:t>
       </w:r>
-      <w:r>
-        <w:fldChar w:fldCharType="begin"/>
-      </w:r>
-      <w:r>
-        <w:instrText xml:space="preserve"> SEQ Figure \* ARABIC </w:instrText>
-      </w:r>
-      <w:r>
-        <w:fldChar w:fldCharType="separate"/>
-      </w:r>
-      <w:r>
-        <w:rPr>
-          <w:noProof/>
-        </w:rPr>
-        <w:t>3</w:t>
-      </w:r>
-      <w:r>
-        <w:rPr>
-          <w:noProof/>
-        </w:rPr>
-        <w:fldChar w:fldCharType="end"/>
-      </w:r>
+      <w:fldSimple w:instr=" SEQ Figure \* ARABIC ">
+        <w:r>
+          <w:rPr>
+            <w:noProof/>
+          </w:rPr>
+          <w:t>3</w:t>
+        </w:r>
+      </w:fldSimple>
       <w:r>
         <w:t xml:space="preserve">: The evolution of the Universe, from the Big Bang to Modern Day </w:t>
       </w:r>
@@ -9077,7 +9076,15 @@
     </w:p>
     <w:p>
       <w:r>
-        <w:t>Since the QGP cannot be detected directly, it is studied via its decay products. Accurately distinguishing between electrons and pions is an important step in this process and as such is the motivation for the particle identification phase of this Masters project.</w:t>
+        <w:t xml:space="preserve">Since the QGP cannot be detected directly, it is studied via its decay products. Accurately distinguishing between electrons and pions is an important step in this process and as such is the motivation for the particle identification phase of this </w:t>
+      </w:r>
+      <w:proofErr w:type="gramStart"/>
+      <w:r>
+        <w:t>Masters</w:t>
+      </w:r>
+      <w:proofErr w:type="gramEnd"/>
+      <w:r>
+        <w:t xml:space="preserve"> project.</w:t>
       </w:r>
     </w:p>
     <w:p>
@@ -9878,7 +9885,15 @@
     </w:p>
     <w:p>
       <w:r>
-        <w:t>An entirely different protocol is employed to generate the lead ions used in heavy-ion collisions (pPb, PbPb) studied at ALICE. A highly pure Lead (Pb) sample is heated up to a temperature of 800</w:t>
+        <w:t>An entirely different protocol is employed to generate the lead ions used in heavy-ion collisions (</w:t>
+      </w:r>
+      <w:proofErr w:type="spellStart"/>
+      <w:r>
+        <w:t>pPb</w:t>
+      </w:r>
+      <w:proofErr w:type="spellEnd"/>
+      <w:r>
+        <w:t>, PbPb) studied at ALICE. A highly pure Lead (Pb) sample is heated up to a temperature of 800</w:t>
       </w:r>
       <w:r>
         <w:sym w:font="Symbol" w:char="F0B0"/>
@@ -9907,7 +9922,15 @@
         </m:sSup>
       </m:oMath>
       <w:r>
-        <w:t xml:space="preserve">. These ions are accelerated through the Low Energy Ion Ring (LEIR) and subsequently through the PS and SPS, where it is passed through a second foil, which strips the remaining electrons and passes the fully ionized </w:t>
+        <w:t>. These ions are acceler</w:t>
+      </w:r>
+      <w:proofErr w:type="spellStart"/>
+      <w:r>
+        <w:t>ated</w:t>
+      </w:r>
+      <w:proofErr w:type="spellEnd"/>
+      <w:r>
+        <w:t xml:space="preserve"> through the Low Energy Ion Ring (LEIR) and subsequently through the PS and SPS, where it is passed through a second foil, which strips the remaining electrons and passes the fully ionized </w:t>
       </w:r>
       <m:oMath>
         <m:sSup>
@@ -10136,7 +10159,15 @@
     </w:p>
     <w:p>
       <w:r>
-        <w:t>In order to achieve these high collision energies, a precise system of 1232 dipole magnets is required to keep particles in their circular orbits, with 392 quadrupole magnets employed to focus the two collision beams. The dipole magnets use niobium-titanium (NbTi) cables at a temperature of 1.9 K (-271.3</w:t>
+        <w:t xml:space="preserve">In order to achieve these high collision energies, a precise system of 1232 dipole magnets </w:t>
+      </w:r>
+      <w:proofErr w:type="gramStart"/>
+      <w:r>
+        <w:t>is</w:t>
+      </w:r>
+      <w:proofErr w:type="gramEnd"/>
+      <w:r>
+        <w:t xml:space="preserve"> required to keep particles in their circular orbits, with 392 quadrupole magnets employed to focus the two collision beams. The dipole magnets use niobium-titanium (NbTi) cables at a temperature of 1.9 K (-271.3</w:t>
       </w:r>
       <w:r>
         <w:sym w:font="Symbol" w:char="F0B0"/>
@@ -10381,7 +10412,15 @@
         <w:sym w:font="Symbol" w:char="F0B4"/>
       </w:r>
       <w:r>
-        <w:t xml:space="preserve"> 25m </w:t>
+        <w:t xml:space="preserve"> </w:t>
+      </w:r>
+      <w:proofErr w:type="spellStart"/>
+      <w:r>
+        <w:t>25m</w:t>
+      </w:r>
+      <w:proofErr w:type="spellEnd"/>
+      <w:r>
+        <w:t xml:space="preserve"> </w:t>
       </w:r>
       <w:sdt>
         <w:sdtPr>
@@ -10756,7 +10795,15 @@
         <w:sym w:font="Symbol" w:char="F0B4"/>
       </w:r>
       <w:r>
-        <w:t xml:space="preserve"> 16m </w:t>
+        <w:t xml:space="preserve"> </w:t>
+      </w:r>
+      <w:proofErr w:type="spellStart"/>
+      <w:r>
+        <w:t>16m</w:t>
+      </w:r>
+      <w:proofErr w:type="spellEnd"/>
+      <w:r>
+        <w:t xml:space="preserve"> </w:t>
       </w:r>
       <w:sdt>
         <w:sdtPr>
@@ -10862,27 +10909,14 @@
       <w:r>
         <w:t xml:space="preserve">Figure </w:t>
       </w:r>
-      <w:r>
-        <w:fldChar w:fldCharType="begin"/>
-      </w:r>
-      <w:r>
-        <w:instrText xml:space="preserve"> SEQ Figure \* ARABIC </w:instrText>
-      </w:r>
-      <w:r>
-        <w:fldChar w:fldCharType="separate"/>
-      </w:r>
-      <w:r>
-        <w:rPr>
-          <w:noProof/>
-        </w:rPr>
-        <w:t>7</w:t>
-      </w:r>
-      <w:r>
-        <w:rPr>
-          <w:noProof/>
-        </w:rPr>
-        <w:fldChar w:fldCharType="end"/>
-      </w:r>
+      <w:fldSimple w:instr=" SEQ Figure \* ARABIC ">
+        <w:r>
+          <w:rPr>
+            <w:noProof/>
+          </w:rPr>
+          <w:t>7</w:t>
+        </w:r>
+      </w:fldSimple>
       <w:bookmarkEnd w:id="45"/>
       <w:r>
         <w:t xml:space="preserve">: The ALICE detector system </w:t>
@@ -11076,7 +11110,15 @@
     </w:p>
     <w:p>
       <w:r>
-        <w:t xml:space="preserve">At particle momenta above 1 GeV/c, the pion rejection strategy for electron identification employed in the TPC is no longer sufficient. The TRD’s main goal is to expand the range of the ALICE Collaboration’s Physics objectives by providing accurate electron identification capabilities at these high momenta, by supplementing its own data with data obtained from the ITS and TPC; as well as the operation of event triggers that determine whether data from a specific collision should be kept, based on measurements such as collision centrality, amongst others. As an added benefit, the TRD informs the ALICE central barrel’s calibration, and the data it produces is used extensively during track reconstruction and particle identification </w:t>
+        <w:t xml:space="preserve">At particle momenta above 1 GeV/c, the pion rejection strategy for electron identification employed in the TPC is no longer </w:t>
+      </w:r>
+      <w:proofErr w:type="gramStart"/>
+      <w:r>
+        <w:t>sufficient</w:t>
+      </w:r>
+      <w:proofErr w:type="gramEnd"/>
+      <w:r>
+        <w:t xml:space="preserve">. The TRD’s main goal is to expand the range of the ALICE Collaboration’s Physics objectives by providing accurate electron identification capabilities at these high momenta, by supplementing its own data with data obtained from the ITS and TPC; as well as the operation of event triggers that determine whether data from a specific collision should be kept, based on measurements such as collision centrality, amongst others. As an added benefit, the TRD informs the ALICE central barrel’s calibration, and the data it produces is used extensively during track reconstruction and particle identification </w:t>
       </w:r>
       <w:sdt>
         <w:sdtPr>
@@ -11123,7 +11165,15 @@
     </w:p>
     <w:p>
       <w:r>
-        <w:t xml:space="preserve">Pseudorapidity coverage in the TRD is similar to the other detector elements in the central barrel, i.e. </w:t>
+        <w:t xml:space="preserve">Pseudorapidity coverage in the TRD is </w:t>
+      </w:r>
+      <w:proofErr w:type="gramStart"/>
+      <w:r>
+        <w:t>similar to</w:t>
+      </w:r>
+      <w:proofErr w:type="gramEnd"/>
+      <w:r>
+        <w:t xml:space="preserve"> the other detector elements in the central barrel, i.e. </w:t>
       </w:r>
       <m:oMath>
         <m:r>
@@ -11353,7 +11403,15 @@
         </m:r>
       </m:oMath>
       <w:r>
-        <w:t xml:space="preserve"> will traverse several meters before decaying and are therefore directly detectable by particle detectors such as those installed at the Large Hadron Collider (LHC) at CERN. Particles with shorter lifespans are usually detected indirectly, by the interaction of their decay products with detector material</w:t>
+        <w:t xml:space="preserve"> will traverse several meters before decaying and are therefore directly detectable by particle detectors such as those installed at the Large Hadron Collider (LHC) at CERN. Particles with shorter lifespans are usually detected indirectly, by the interacti</w:t>
+      </w:r>
+      <w:proofErr w:type="spellStart"/>
+      <w:r>
+        <w:t>on</w:t>
+      </w:r>
+      <w:proofErr w:type="spellEnd"/>
+      <w:r>
+        <w:t xml:space="preserve"> of their decay products with detector material</w:t>
       </w:r>
       <w:sdt>
         <w:sdtPr>
@@ -11429,7 +11487,15 @@
         </m:r>
       </m:oMath>
       <w:r>
-        <w:t xml:space="preserve">, passing through a medium with atomic number </w:t>
+        <w:t>, passing through a m</w:t>
+      </w:r>
+      <w:proofErr w:type="spellStart"/>
+      <w:r>
+        <w:t>edium</w:t>
+      </w:r>
+      <w:proofErr w:type="spellEnd"/>
+      <w:r>
+        <w:t xml:space="preserve"> with atomic number </w:t>
       </w:r>
       <m:oMath>
         <m:r>
@@ -11802,24 +11868,14 @@
       <w:r>
         <w:t xml:space="preserve">Equation </w:t>
       </w:r>
-      <w:r>
-        <w:fldChar w:fldCharType="begin"/>
-      </w:r>
-      <w:r>
-        <w:instrText xml:space="preserve"> SEQ Equation \* ARABIC </w:instrText>
-      </w:r>
-      <w:r>
-        <w:fldChar w:fldCharType="separate"/>
-      </w:r>
-      <w:r>
-        <w:rPr>
-          <w:noProof/>
-        </w:rPr>
-        <w:t>1</w:t>
-      </w:r>
-      <w:r>
-        <w:fldChar w:fldCharType="end"/>
-      </w:r>
+      <w:fldSimple w:instr=" SEQ Equation \* ARABIC ">
+        <w:r>
+          <w:rPr>
+            <w:noProof/>
+          </w:rPr>
+          <w:t>1</w:t>
+        </w:r>
+      </w:fldSimple>
       <w:bookmarkEnd w:id="52"/>
     </w:p>
     <w:p>
@@ -11912,7 +11968,15 @@
         </m:f>
       </m:oMath>
       <w:r>
-        <w:t xml:space="preserve"> term explains the high energy loss for low energy particles, for high energy particles studied in Modern Particle Physics, where </w:t>
+        <w:t xml:space="preserve"> term explains the high energy loss for low energy particles, for high energy particles studied in Modern Particle Phys</w:t>
+      </w:r>
+      <w:proofErr w:type="spellStart"/>
+      <w:r>
+        <w:t>ics</w:t>
+      </w:r>
+      <w:proofErr w:type="spellEnd"/>
+      <w:r>
+        <w:t xml:space="preserve">, where </w:t>
       </w:r>
       <m:oMath>
         <m:r>
@@ -12186,24 +12250,14 @@
       <w:r>
         <w:t xml:space="preserve">Equation </w:t>
       </w:r>
-      <w:r>
-        <w:fldChar w:fldCharType="begin"/>
-      </w:r>
-      <w:r>
-        <w:instrText xml:space="preserve"> SEQ Equation \* ARABIC </w:instrText>
-      </w:r>
-      <w:r>
-        <w:fldChar w:fldCharType="separate"/>
-      </w:r>
-      <w:r>
-        <w:rPr>
-          <w:noProof/>
-        </w:rPr>
-        <w:t>2</w:t>
-      </w:r>
-      <w:r>
-        <w:fldChar w:fldCharType="end"/>
-      </w:r>
+      <w:fldSimple w:instr=" SEQ Equation \* ARABIC ">
+        <w:r>
+          <w:rPr>
+            <w:noProof/>
+          </w:rPr>
+          <w:t>2</w:t>
+        </w:r>
+      </w:fldSimple>
       <w:bookmarkEnd w:id="53"/>
     </w:p>
     <w:p>
@@ -12525,27 +12579,14 @@
       <w:r>
         <w:t xml:space="preserve">Figure </w:t>
       </w:r>
-      <w:r>
-        <w:fldChar w:fldCharType="begin"/>
-      </w:r>
-      <w:r>
-        <w:instrText xml:space="preserve"> SEQ Figure \* ARABIC </w:instrText>
-      </w:r>
-      <w:r>
-        <w:fldChar w:fldCharType="separate"/>
-      </w:r>
-      <w:r>
-        <w:rPr>
-          <w:noProof/>
-        </w:rPr>
-        <w:t>9</w:t>
-      </w:r>
-      <w:r>
-        <w:rPr>
-          <w:noProof/>
-        </w:rPr>
-        <w:fldChar w:fldCharType="end"/>
-      </w:r>
+      <w:fldSimple w:instr=" SEQ Figure \* ARABIC ">
+        <w:r>
+          <w:rPr>
+            <w:noProof/>
+          </w:rPr>
+          <w:t>9</w:t>
+        </w:r>
+      </w:fldSimple>
       <w:bookmarkEnd w:id="56"/>
       <w:r>
         <w:t>: A schematic representation of the components in an MWPC module</w:t>
@@ -13287,7 +13328,15 @@
     </w:p>
     <w:p>
       <w:r>
-        <w:t xml:space="preserve">At momenta p  &gt; 1 GeV/c, the TRD provides electron identification via the measurement of transition radiation. At these momenta, pion rejection (achieved in the TPC via specific energy loss as per characteristic Bethe-Bloch dE/dx curves for pions vs. electrons) is no longer possible. The time evolution of signals generated in the TRD is an important factor in distinguishing between electrons and pions. The electron identification capability is also used to trigger at level 1 </w:t>
+        <w:t xml:space="preserve">At momenta </w:t>
+      </w:r>
+      <w:proofErr w:type="gramStart"/>
+      <w:r>
+        <w:t>p  &gt;</w:t>
+      </w:r>
+      <w:proofErr w:type="gramEnd"/>
+      <w:r>
+        <w:t xml:space="preserve"> 1 GeV/c, the TRD provides electron identification via the measurement of transition radiation. At these momenta, pion rejection (achieved in the TPC via specific energy loss as per characteristic Bethe-Bloch dE/dx curves for pions vs. electrons) is no longer possible. The time evolution of signals generated in the TRD is an important factor in distinguishing between electrons and pions. The electron identification capability is also used to trigger at level 1 </w:t>
       </w:r>
       <w:sdt>
         <w:sdtPr>
@@ -13520,27 +13569,14 @@
       <w:r>
         <w:t xml:space="preserve">Figure </w:t>
       </w:r>
-      <w:r>
-        <w:fldChar w:fldCharType="begin"/>
-      </w:r>
-      <w:r>
-        <w:instrText xml:space="preserve"> SEQ Figure \* ARABIC </w:instrText>
-      </w:r>
-      <w:r>
-        <w:fldChar w:fldCharType="separate"/>
-      </w:r>
-      <w:r>
-        <w:rPr>
-          <w:noProof/>
-        </w:rPr>
-        <w:t>10</w:t>
-      </w:r>
-      <w:r>
-        <w:rPr>
-          <w:noProof/>
-        </w:rPr>
-        <w:fldChar w:fldCharType="end"/>
-      </w:r>
+      <w:fldSimple w:instr=" SEQ Figure \* ARABIC ">
+        <w:r>
+          <w:rPr>
+            <w:noProof/>
+          </w:rPr>
+          <w:t>10</w:t>
+        </w:r>
+      </w:fldSimple>
       <w:bookmarkEnd w:id="62"/>
       <w:r>
         <w:t xml:space="preserve">: Time evolution of the TRD signal, measured as pulse height vs drift time for electrons and pions (both at p = 2GeV) </w:t>
@@ -13923,27 +13959,14 @@
       <w:r>
         <w:t xml:space="preserve">Figure </w:t>
       </w:r>
-      <w:r>
-        <w:fldChar w:fldCharType="begin"/>
-      </w:r>
-      <w:r>
-        <w:instrText xml:space="preserve"> SEQ Figure \* ARABIC </w:instrText>
-      </w:r>
-      <w:r>
-        <w:fldChar w:fldCharType="separate"/>
-      </w:r>
-      <w:r>
-        <w:rPr>
-          <w:noProof/>
-        </w:rPr>
-        <w:t>11</w:t>
-      </w:r>
-      <w:r>
-        <w:rPr>
-          <w:noProof/>
-        </w:rPr>
-        <w:fldChar w:fldCharType="end"/>
-      </w:r>
+      <w:fldSimple w:instr=" SEQ Figure \* ARABIC ">
+        <w:r>
+          <w:rPr>
+            <w:noProof/>
+          </w:rPr>
+          <w:t>11</w:t>
+        </w:r>
+      </w:fldSimple>
       <w:bookmarkEnd w:id="65"/>
       <w:r>
         <w:t xml:space="preserve">: Truncated mean signal (dE/dx + TR) for various charged particles as measured for p-Pb collisions at </w:t>
@@ -14145,27 +14168,14 @@
       <w:r>
         <w:t xml:space="preserve">Figure </w:t>
       </w:r>
-      <w:r>
-        <w:fldChar w:fldCharType="begin"/>
-      </w:r>
-      <w:r>
-        <w:instrText xml:space="preserve"> SEQ Figure \* ARABIC </w:instrText>
-      </w:r>
-      <w:r>
-        <w:fldChar w:fldCharType="separate"/>
-      </w:r>
-      <w:r>
-        <w:rPr>
-          <w:noProof/>
-        </w:rPr>
-        <w:t>12</w:t>
-      </w:r>
-      <w:r>
-        <w:rPr>
-          <w:noProof/>
-        </w:rPr>
-        <w:fldChar w:fldCharType="end"/>
-      </w:r>
+      <w:fldSimple w:instr=" SEQ Figure \* ARABIC ">
+        <w:r>
+          <w:rPr>
+            <w:noProof/>
+          </w:rPr>
+          <w:t>12</w:t>
+        </w:r>
+      </w:fldSimple>
       <w:bookmarkEnd w:id="67"/>
       <w:r>
         <w:t xml:space="preserve">: Normalised distribution of charge deposition for electrons and pions in a single TRD chamber </w:t>
@@ -14629,27 +14639,14 @@
       <w:r>
         <w:t xml:space="preserve">Figure </w:t>
       </w:r>
-      <w:r>
-        <w:fldChar w:fldCharType="begin"/>
-      </w:r>
-      <w:r>
-        <w:instrText xml:space="preserve"> SEQ Figure \* ARABIC </w:instrText>
-      </w:r>
-      <w:r>
-        <w:fldChar w:fldCharType="separate"/>
-      </w:r>
-      <w:r>
-        <w:rPr>
-          <w:noProof/>
-        </w:rPr>
-        <w:t>13</w:t>
-      </w:r>
-      <w:r>
-        <w:rPr>
-          <w:noProof/>
-        </w:rPr>
-        <w:fldChar w:fldCharType="end"/>
-      </w:r>
+      <w:fldSimple w:instr=" SEQ Figure \* ARABIC ">
+        <w:r>
+          <w:rPr>
+            <w:noProof/>
+          </w:rPr>
+          <w:t>13</w:t>
+        </w:r>
+      </w:fldSimple>
       <w:bookmarkEnd w:id="70"/>
       <w:r>
         <w:t>: Momentum dependence of pion efficiency for various methods (where electron efficiency is at 90%)</w:t>
@@ -14660,12 +14657,12 @@
       <w:pPr>
         <w:pStyle w:val="Heading3"/>
       </w:pPr>
-      <w:bookmarkStart w:id="72" w:name="_Ref18601114"/>
-      <w:bookmarkStart w:id="73" w:name="_Toc19386108"/>
+      <w:bookmarkStart w:id="72" w:name="_Toc19386108"/>
+      <w:bookmarkStart w:id="73" w:name="_Ref18601114"/>
       <w:r>
         <w:t>Data Extraction</w:t>
       </w:r>
-      <w:bookmarkEnd w:id="73"/>
+      <w:bookmarkEnd w:id="72"/>
       <w:r>
         <w:t xml:space="preserve"> </w:t>
       </w:r>
@@ -14743,7 +14740,7 @@
       <w:r>
         <w:t>.</w:t>
       </w:r>
-      <w:bookmarkEnd w:id="72"/>
+      <w:bookmarkEnd w:id="73"/>
     </w:p>
     <w:p>
       <w:pPr>
@@ -14802,7 +14799,15 @@
         <w:t xml:space="preserve"> whereas</w:t>
       </w:r>
       <w:r>
-        <w:t xml:space="preserve"> a track refers to 6 tracklets produced when a particle crosses all 6 layer of the TRD)</w:t>
+        <w:t xml:space="preserve"> a track refers to 6 tracklets produced when a particle crosses all 6 </w:t>
+      </w:r>
+      <w:proofErr w:type="gramStart"/>
+      <w:r>
+        <w:t>layer</w:t>
+      </w:r>
+      <w:proofErr w:type="gramEnd"/>
+      <w:r>
+        <w:t xml:space="preserve"> of the TRD)</w:t>
       </w:r>
       <w:r>
         <w:t>.</w:t>
@@ -15263,10 +15268,7 @@
         <w:t xml:space="preserve"> were obtained</w:t>
       </w:r>
       <w:r>
-        <w:t xml:space="preserve">. </w:t>
-      </w:r>
-      <w:r>
-        <w:t>This is mainly the result of detector elements in the TRD being switched off or not working</w:t>
+        <w:t>. This is mainly the result of detector elements in the TRD being switched off or not working</w:t>
       </w:r>
       <w:r>
         <w:t>.</w:t>
@@ -15415,6 +15417,11 @@
           <w:lang w:eastAsia="en-US"/>
         </w:rPr>
         <w:instrText xml:space="preserve"> REF _Ref14638157 \r \h </w:instrText>
+      </w:r>
+      <w:r>
+        <w:rPr>
+          <w:lang w:eastAsia="en-US"/>
+        </w:rPr>
       </w:r>
       <w:r>
         <w:rPr>
@@ -15494,27 +15501,14 @@
       <w:r>
         <w:t xml:space="preserve">Figure </w:t>
       </w:r>
-      <w:r>
-        <w:fldChar w:fldCharType="begin"/>
-      </w:r>
-      <w:r>
-        <w:instrText xml:space="preserve"> SEQ Figure \* ARABIC </w:instrText>
-      </w:r>
-      <w:r>
-        <w:fldChar w:fldCharType="separate"/>
-      </w:r>
-      <w:r>
-        <w:rPr>
-          <w:noProof/>
-        </w:rPr>
-        <w:t>14</w:t>
-      </w:r>
-      <w:r>
-        <w:rPr>
-          <w:noProof/>
-        </w:rPr>
-        <w:fldChar w:fldCharType="end"/>
-      </w:r>
+      <w:fldSimple w:instr=" SEQ Figure \* ARABIC ">
+        <w:r>
+          <w:rPr>
+            <w:noProof/>
+          </w:rPr>
+          <w:t>14</w:t>
+        </w:r>
+      </w:fldSimple>
       <w:bookmarkEnd w:id="76"/>
       <w:r>
         <w:t>:</w:t>
@@ -15621,7 +15615,21 @@
         <w:rPr>
           <w:lang w:eastAsia="en-US"/>
         </w:rPr>
-        <w:t xml:space="preserve">. This only partly explains the increased performance in this momentum range (which will be discussed), since electrons are easier distinguishable in this momentum range, according to its characteristic energy loss (Bethe-Bloch), discussed next in </w:t>
+        <w:t>. This only partly explains the increased performance in this momentum range (w</w:t>
+      </w:r>
+      <w:proofErr w:type="spellStart"/>
+      <w:r>
+        <w:rPr>
+          <w:lang w:eastAsia="en-US"/>
+        </w:rPr>
+        <w:t>hich</w:t>
+      </w:r>
+      <w:proofErr w:type="spellEnd"/>
+      <w:r>
+        <w:rPr>
+          <w:lang w:eastAsia="en-US"/>
+        </w:rPr>
+        <w:t xml:space="preserve"> will be discussed), since electrons are easier distinguishable in this momentum range, according to its characteristic energy loss (Bethe-Bloch), discussed next in </w:t>
       </w:r>
       <w:r>
         <w:rPr>
@@ -15717,27 +15725,14 @@
         <w:lastRenderedPageBreak/>
         <w:t xml:space="preserve">Figure </w:t>
       </w:r>
-      <w:r>
-        <w:fldChar w:fldCharType="begin"/>
-      </w:r>
-      <w:r>
-        <w:instrText xml:space="preserve"> SEQ Figure \* ARABIC </w:instrText>
-      </w:r>
-      <w:r>
-        <w:fldChar w:fldCharType="separate"/>
-      </w:r>
-      <w:r>
-        <w:rPr>
-          <w:noProof/>
-        </w:rPr>
-        <w:t>15</w:t>
-      </w:r>
-      <w:r>
-        <w:rPr>
-          <w:noProof/>
-        </w:rPr>
-        <w:fldChar w:fldCharType="end"/>
-      </w:r>
+      <w:fldSimple w:instr=" SEQ Figure \* ARABIC ">
+        <w:r>
+          <w:rPr>
+            <w:noProof/>
+          </w:rPr>
+          <w:t>15</w:t>
+        </w:r>
+      </w:fldSimple>
       <w:bookmarkEnd w:id="78"/>
       <w:r>
         <w:rPr>
@@ -15879,27 +15874,14 @@
       <w:r>
         <w:t xml:space="preserve">Figure </w:t>
       </w:r>
-      <w:r>
-        <w:fldChar w:fldCharType="begin"/>
-      </w:r>
-      <w:r>
-        <w:instrText xml:space="preserve"> SEQ Figure \* ARABIC </w:instrText>
-      </w:r>
-      <w:r>
-        <w:fldChar w:fldCharType="separate"/>
-      </w:r>
-      <w:r>
-        <w:rPr>
-          <w:noProof/>
-        </w:rPr>
-        <w:t>16</w:t>
-      </w:r>
-      <w:r>
-        <w:rPr>
-          <w:noProof/>
-        </w:rPr>
-        <w:fldChar w:fldCharType="end"/>
-      </w:r>
+      <w:fldSimple w:instr=" SEQ Figure \* ARABIC ">
+        <w:r>
+          <w:rPr>
+            <w:noProof/>
+          </w:rPr>
+          <w:t>16</w:t>
+        </w:r>
+      </w:fldSimple>
       <w:bookmarkEnd w:id="81"/>
       <w:r>
         <w:t>: Energy Loss per Unit Path Length as a function of Momentum, for Electrons and Pions</w:t>
@@ -16206,27 +16188,14 @@
       <w:r>
         <w:t xml:space="preserve">Figure </w:t>
       </w:r>
-      <w:r>
-        <w:fldChar w:fldCharType="begin"/>
-      </w:r>
-      <w:r>
-        <w:instrText xml:space="preserve"> SEQ Figure \* ARABIC </w:instrText>
-      </w:r>
-      <w:r>
-        <w:fldChar w:fldCharType="separate"/>
-      </w:r>
-      <w:r>
-        <w:rPr>
-          <w:noProof/>
-        </w:rPr>
-        <w:t>17</w:t>
-      </w:r>
-      <w:r>
-        <w:rPr>
-          <w:noProof/>
-        </w:rPr>
-        <w:fldChar w:fldCharType="end"/>
-      </w:r>
+      <w:fldSimple w:instr=" SEQ Figure \* ARABIC ">
+        <w:r>
+          <w:rPr>
+            <w:noProof/>
+          </w:rPr>
+          <w:t>17</w:t>
+        </w:r>
+      </w:fldSimple>
       <w:bookmarkEnd w:id="83"/>
       <w:r>
         <w:t>: Time Evolution of the Average Pulse Height Signal, per Particle ID (for tracklets from the entire momentum range</w:t>
@@ -16416,27 +16385,14 @@
       <w:r>
         <w:t xml:space="preserve">Figure </w:t>
       </w:r>
-      <w:r>
-        <w:fldChar w:fldCharType="begin"/>
-      </w:r>
-      <w:r>
-        <w:instrText xml:space="preserve"> SEQ Figure \* ARABIC </w:instrText>
-      </w:r>
-      <w:r>
-        <w:fldChar w:fldCharType="separate"/>
-      </w:r>
-      <w:r>
-        <w:rPr>
-          <w:noProof/>
-        </w:rPr>
-        <w:t>18</w:t>
-      </w:r>
-      <w:r>
-        <w:rPr>
-          <w:noProof/>
-        </w:rPr>
-        <w:fldChar w:fldCharType="end"/>
-      </w:r>
+      <w:fldSimple w:instr=" SEQ Figure \* ARABIC ">
+        <w:r>
+          <w:rPr>
+            <w:noProof/>
+          </w:rPr>
+          <w:t>18</w:t>
+        </w:r>
+      </w:fldSimple>
       <w:bookmarkEnd w:id="85"/>
       <w:r>
         <w:t>: Pulse height as a function of time for 4 randomly sampled electrons</w:t>
@@ -16620,27 +16576,14 @@
       <w:r>
         <w:t xml:space="preserve">Figure </w:t>
       </w:r>
-      <w:r>
-        <w:fldChar w:fldCharType="begin"/>
-      </w:r>
-      <w:r>
-        <w:instrText xml:space="preserve"> SEQ Figure \* ARABIC </w:instrText>
-      </w:r>
-      <w:r>
-        <w:fldChar w:fldCharType="separate"/>
-      </w:r>
-      <w:r>
-        <w:rPr>
-          <w:noProof/>
-        </w:rPr>
-        <w:t>19</w:t>
-      </w:r>
-      <w:r>
-        <w:rPr>
-          <w:noProof/>
-        </w:rPr>
-        <w:fldChar w:fldCharType="end"/>
-      </w:r>
+      <w:fldSimple w:instr=" SEQ Figure \* ARABIC ">
+        <w:r>
+          <w:rPr>
+            <w:noProof/>
+          </w:rPr>
+          <w:t>19</w:t>
+        </w:r>
+      </w:fldSimple>
       <w:bookmarkEnd w:id="87"/>
       <w:r>
         <w:t>: Pulse height as a function of time for 4 randomly sampled pions</w:t>
@@ -16782,7 +16725,15 @@
     </w:p>
     <w:p>
       <w:r>
-        <w:t>Also called multilayer perceptrons (MLPs), deep feedforward networks are composed of an arbitrary number of nested approximating mapping functions, of the form:</w:t>
+        <w:t xml:space="preserve">Also called multilayer </w:t>
+      </w:r>
+      <w:proofErr w:type="spellStart"/>
+      <w:r>
+        <w:t>perceptrons</w:t>
+      </w:r>
+      <w:proofErr w:type="spellEnd"/>
+      <w:r>
+        <w:t xml:space="preserve"> (MLPs), deep feedforward networks are composed of an arbitrary number of nested approximating mapping functions, of the form:</w:t>
       </w:r>
     </w:p>
     <w:p>
@@ -16987,24 +16938,14 @@
       <w:r>
         <w:t xml:space="preserve">Equation </w:t>
       </w:r>
-      <w:r>
-        <w:fldChar w:fldCharType="begin"/>
-      </w:r>
-      <w:r>
-        <w:instrText xml:space="preserve"> SEQ Equation \* ARABIC </w:instrText>
-      </w:r>
-      <w:r>
-        <w:fldChar w:fldCharType="separate"/>
-      </w:r>
-      <w:r>
-        <w:rPr>
-          <w:noProof/>
-        </w:rPr>
-        <w:t>3</w:t>
-      </w:r>
-      <w:r>
-        <w:fldChar w:fldCharType="end"/>
-      </w:r>
+      <w:fldSimple w:instr=" SEQ Equation \* ARABIC ">
+        <w:r>
+          <w:rPr>
+            <w:noProof/>
+          </w:rPr>
+          <w:t>3</w:t>
+        </w:r>
+      </w:fldSimple>
     </w:p>
     <w:p>
       <w:r>
@@ -17040,7 +16981,15 @@
         </m:r>
       </m:oMath>
       <w:r>
-        <w:t xml:space="preserve"> indicating the depth of such a neural network. It is this concept of chained functions of arbitrary depth from which the term Deep Learning is derived </w:t>
+        <w:t xml:space="preserve"> indicating the d</w:t>
+      </w:r>
+      <w:proofErr w:type="spellStart"/>
+      <w:r>
+        <w:t>epth</w:t>
+      </w:r>
+      <w:proofErr w:type="spellEnd"/>
+      <w:r>
+        <w:t xml:space="preserve"> of such a neural network. It is this concept of chained functions of arbitrary depth from which the term Deep Learning is derived </w:t>
       </w:r>
       <w:sdt>
         <w:sdtPr>
@@ -17086,7 +17035,15 @@
         </m:r>
       </m:oMath>
       <w:r>
-        <w:t xml:space="preserve">, to give the closest approximation to the desired output, </w:t>
+        <w:t>, to give the closest approximation to the d</w:t>
+      </w:r>
+      <w:proofErr w:type="spellStart"/>
+      <w:r>
+        <w:t>esired</w:t>
+      </w:r>
+      <w:proofErr w:type="spellEnd"/>
+      <w:r>
+        <w:t xml:space="preserve"> output, </w:t>
       </w:r>
       <m:oMath>
         <m:r>
@@ -18399,7 +18356,15 @@
         </m:r>
       </m:oMath>
       <w:r>
-        <w:t xml:space="preserve">, need to be optimized to arrive at a reasonable approximation of a theoretically optimal mapping function </w:t>
+        <w:t>, need to be optimized to arrive at a reasonable approximation of a theoretically optimal mapping fun</w:t>
+      </w:r>
+      <w:proofErr w:type="spellStart"/>
+      <w:r>
+        <w:t>ction</w:t>
+      </w:r>
+      <w:proofErr w:type="spellEnd"/>
+      <w:r>
+        <w:t xml:space="preserve"> </w:t>
       </w:r>
       <m:oMath>
         <m:sSup>
@@ -18860,7 +18825,15 @@
     </w:p>
     <w:p>
       <w:r>
-        <w:t xml:space="preserve">Originating as an acronym for “adaptive moments”, the Adam algorithm is generally touted as an optimization strategy robust to various settings of hyperparameters. Adam combines features of momentum and RMSProp, by using momentum to estimate the first moment of the gradient and by applying bias corrections to both the first and second order moments of the gradient </w:t>
+        <w:t xml:space="preserve">Originating as an acronym for “adaptive moments”, the Adam algorithm is generally touted as an optimization strategy robust to various settings of hyperparameters. Adam combines features of momentum and </w:t>
+      </w:r>
+      <w:proofErr w:type="spellStart"/>
+      <w:r>
+        <w:t>RMSProp</w:t>
+      </w:r>
+      <w:proofErr w:type="spellEnd"/>
+      <w:r>
+        <w:t xml:space="preserve">, by using momentum to estimate the first moment of the gradient and by applying bias corrections to both the first and second order moments of the gradient </w:t>
       </w:r>
       <w:sdt>
         <w:sdtPr>
@@ -19437,8 +19410,6 @@
       <w:r>
         <w:t>=</w:t>
       </w:r>
-      <w:bookmarkStart w:id="93" w:name="_GoBack"/>
-      <w:bookmarkEnd w:id="93"/>
     </w:p>
     <w:p/>
     <w:p>
@@ -19981,14 +19952,14 @@
           <w:rFonts w:cs="Times New Roman"/>
         </w:rPr>
       </w:pPr>
-      <w:bookmarkStart w:id="94" w:name="_Toc19386115"/>
+      <w:bookmarkStart w:id="93" w:name="_Toc19386115"/>
       <w:r>
         <w:rPr>
           <w:rFonts w:cs="Times New Roman"/>
         </w:rPr>
         <w:t>Pooling</w:t>
       </w:r>
-      <w:bookmarkEnd w:id="94"/>
+      <w:bookmarkEnd w:id="93"/>
     </w:p>
     <w:p/>
     <w:p>
@@ -20296,37 +20267,24 @@
       <w:pPr>
         <w:pStyle w:val="Caption"/>
       </w:pPr>
-      <w:bookmarkStart w:id="95" w:name="_Ref9362798"/>
-      <w:bookmarkStart w:id="96" w:name="_Toc19377366"/>
+      <w:bookmarkStart w:id="94" w:name="_Ref9362798"/>
+      <w:bookmarkStart w:id="95" w:name="_Toc19377366"/>
       <w:r>
         <w:t xml:space="preserve">Figure </w:t>
       </w:r>
-      <w:r>
-        <w:fldChar w:fldCharType="begin"/>
-      </w:r>
-      <w:r>
-        <w:instrText xml:space="preserve"> SEQ Figure \* ARABIC </w:instrText>
-      </w:r>
-      <w:r>
-        <w:fldChar w:fldCharType="separate"/>
-      </w:r>
-      <w:r>
-        <w:rPr>
-          <w:noProof/>
-        </w:rPr>
-        <w:t>20</w:t>
-      </w:r>
-      <w:r>
-        <w:rPr>
-          <w:noProof/>
-        </w:rPr>
-        <w:fldChar w:fldCharType="end"/>
+      <w:fldSimple w:instr=" SEQ Figure \* ARABIC ">
+        <w:r>
+          <w:rPr>
+            <w:noProof/>
+          </w:rPr>
+          <w:t>20</w:t>
+        </w:r>
+      </w:fldSimple>
+      <w:bookmarkEnd w:id="94"/>
+      <w:r>
+        <w:t>: Illustration of mathematical equivalence of implementing a convolution with unit stride followed by downsampling to implementing a convolution with stride = 2.</w:t>
       </w:r>
       <w:bookmarkEnd w:id="95"/>
-      <w:r>
-        <w:t>: Illustration of mathematical equivalence of implementing a convolution with unit stride followed by downsampling to implementing a convolution with stride = 2.</w:t>
-      </w:r>
-      <w:bookmarkEnd w:id="96"/>
     </w:p>
     <w:p>
       <w:r>
@@ -20483,25 +20441,25 @@
       <w:pPr>
         <w:pStyle w:val="Heading2"/>
       </w:pPr>
-      <w:bookmarkStart w:id="97" w:name="_Ref14637901"/>
-      <w:bookmarkStart w:id="98" w:name="_Ref14637905"/>
-      <w:bookmarkStart w:id="99" w:name="_Toc19386116"/>
+      <w:bookmarkStart w:id="96" w:name="_Ref14637901"/>
+      <w:bookmarkStart w:id="97" w:name="_Ref14637905"/>
+      <w:bookmarkStart w:id="98" w:name="_Toc19386116"/>
       <w:r>
         <w:t>Statistical Tests</w:t>
       </w:r>
+      <w:bookmarkEnd w:id="96"/>
       <w:bookmarkEnd w:id="97"/>
       <w:bookmarkEnd w:id="98"/>
+    </w:p>
+    <w:p>
+      <w:pPr>
+        <w:pStyle w:val="Heading3"/>
+      </w:pPr>
+      <w:bookmarkStart w:id="99" w:name="_Toc19386117"/>
+      <w:r>
+        <w:t>Hypotheses</w:t>
+      </w:r>
       <w:bookmarkEnd w:id="99"/>
-    </w:p>
-    <w:p>
-      <w:pPr>
-        <w:pStyle w:val="Heading3"/>
-      </w:pPr>
-      <w:bookmarkStart w:id="100" w:name="_Toc19386117"/>
-      <w:r>
-        <w:t>Hypotheses</w:t>
-      </w:r>
-      <w:bookmarkEnd w:id="100"/>
     </w:p>
     <w:p>
       <w:r>
@@ -21363,35 +21321,22 @@
       <w:pPr>
         <w:pStyle w:val="Caption"/>
       </w:pPr>
-      <w:bookmarkStart w:id="101" w:name="_Ref10230097"/>
-      <w:bookmarkStart w:id="102" w:name="_Ref10242652"/>
-      <w:bookmarkStart w:id="103" w:name="_Toc19377367"/>
+      <w:bookmarkStart w:id="100" w:name="_Ref10230097"/>
+      <w:bookmarkStart w:id="101" w:name="_Ref10242652"/>
+      <w:bookmarkStart w:id="102" w:name="_Toc19377367"/>
       <w:r>
         <w:lastRenderedPageBreak/>
         <w:t xml:space="preserve">Figure </w:t>
       </w:r>
-      <w:r>
-        <w:fldChar w:fldCharType="begin"/>
-      </w:r>
-      <w:r>
-        <w:instrText xml:space="preserve"> SEQ Figure \* ARABIC </w:instrText>
-      </w:r>
-      <w:r>
-        <w:fldChar w:fldCharType="separate"/>
-      </w:r>
-      <w:r>
-        <w:rPr>
-          <w:noProof/>
-        </w:rPr>
-        <w:t>21</w:t>
-      </w:r>
-      <w:r>
-        <w:rPr>
-          <w:noProof/>
-        </w:rPr>
-        <w:fldChar w:fldCharType="end"/>
-      </w:r>
-      <w:bookmarkEnd w:id="101"/>
+      <w:fldSimple w:instr=" SEQ Figure \* ARABIC ">
+        <w:r>
+          <w:rPr>
+            <w:noProof/>
+          </w:rPr>
+          <w:t>21</w:t>
+        </w:r>
+      </w:fldSimple>
+      <w:bookmarkEnd w:id="100"/>
       <w:r>
         <w:t xml:space="preserve">: An illustration of rejection or acceptance of the null hypothesis, under the assumed distributions of </w:t>
       </w:r>
@@ -21482,8 +21427,8 @@
           </m:sub>
         </m:sSub>
       </m:oMath>
+      <w:bookmarkEnd w:id="101"/>
       <w:bookmarkEnd w:id="102"/>
-      <w:bookmarkEnd w:id="103"/>
     </w:p>
     <w:p>
       <w:r>
@@ -21541,11 +21486,11 @@
       <w:pPr>
         <w:pStyle w:val="Heading3"/>
       </w:pPr>
-      <w:bookmarkStart w:id="104" w:name="_Toc19386118"/>
+      <w:bookmarkStart w:id="103" w:name="_Toc19386118"/>
       <w:r>
         <w:t>Significance Level and Power</w:t>
       </w:r>
-      <w:bookmarkEnd w:id="104"/>
+      <w:bookmarkEnd w:id="103"/>
     </w:p>
     <w:p>
       <w:r>
@@ -21768,7 +21713,7 @@
       <w:r>
         <w:t xml:space="preserve"> of rejecting </w:t>
       </w:r>
-      <w:bookmarkStart w:id="105" w:name="_Hlk10270612"/>
+      <w:bookmarkStart w:id="104" w:name="_Hlk10270612"/>
       <m:oMath>
         <m:sSub>
           <m:sSubPr>
@@ -21792,7 +21737,7 @@
       <w:r>
         <w:t xml:space="preserve"> </w:t>
       </w:r>
-      <w:bookmarkEnd w:id="105"/>
+      <w:bookmarkEnd w:id="104"/>
       <w:r>
         <w:t xml:space="preserve">when </w:t>
       </w:r>
@@ -22000,15 +21945,15 @@
       <w:pPr>
         <w:pStyle w:val="Heading3"/>
       </w:pPr>
-      <w:bookmarkStart w:id="106" w:name="_Ref14727895"/>
-      <w:bookmarkStart w:id="107" w:name="_Ref14727900"/>
-      <w:bookmarkStart w:id="108" w:name="_Toc19386119"/>
+      <w:bookmarkStart w:id="105" w:name="_Ref14727895"/>
+      <w:bookmarkStart w:id="106" w:name="_Ref14727900"/>
+      <w:bookmarkStart w:id="107" w:name="_Toc19386119"/>
       <w:r>
         <w:t>Statistical Tests for Particle Selection</w:t>
       </w:r>
+      <w:bookmarkEnd w:id="105"/>
       <w:bookmarkEnd w:id="106"/>
       <w:bookmarkEnd w:id="107"/>
-      <w:bookmarkEnd w:id="108"/>
     </w:p>
     <w:p/>
     <w:p>
@@ -22496,7 +22441,15 @@
     <w:p/>
     <w:p>
       <w:r>
-        <w:t>This cut-off point can be chosen so as to accept as many electrons as possible, but the price paid for high electron efficiency is a large amount of pion contamination in the electron sample.</w:t>
+        <w:t xml:space="preserve">This cut-off point can be chosen </w:t>
+      </w:r>
+      <w:proofErr w:type="gramStart"/>
+      <w:r>
+        <w:t>so as to</w:t>
+      </w:r>
+      <w:proofErr w:type="gramEnd"/>
+      <w:r>
+        <w:t xml:space="preserve"> accept as many electrons as possible, but the price paid for high electron efficiency is a large amount of pion contamination in the electron sample.</w:t>
       </w:r>
     </w:p>
     <w:p/>
@@ -22738,22 +22691,22 @@
       <w:pPr>
         <w:pStyle w:val="Heading2"/>
       </w:pPr>
-      <w:bookmarkStart w:id="109" w:name="_Toc19386120"/>
+      <w:bookmarkStart w:id="108" w:name="_Toc19386120"/>
       <w:r>
         <w:t>Implementation: Tensorflow and Keras</w:t>
       </w:r>
+      <w:bookmarkEnd w:id="108"/>
+    </w:p>
+    <w:p/>
+    <w:p>
+      <w:pPr>
+        <w:pStyle w:val="Heading2"/>
+      </w:pPr>
+      <w:bookmarkStart w:id="109" w:name="_Toc19386121"/>
+      <w:r>
+        <w:t>Results</w:t>
+      </w:r>
       <w:bookmarkEnd w:id="109"/>
-    </w:p>
-    <w:p/>
-    <w:p>
-      <w:pPr>
-        <w:pStyle w:val="Heading2"/>
-      </w:pPr>
-      <w:bookmarkStart w:id="110" w:name="_Toc19386121"/>
-      <w:r>
-        <w:t>Results</w:t>
-      </w:r>
-      <w:bookmarkEnd w:id="110"/>
     </w:p>
     <w:p/>
     <w:p>
@@ -22880,7 +22833,21 @@
         <w:rPr>
           <w:rFonts w:asciiTheme="majorHAnsi" w:hAnsiTheme="majorHAnsi"/>
         </w:rPr>
-        <w:t xml:space="preserve"> at electron efficiency </w:t>
+        <w:t xml:space="preserve"> at electron ef</w:t>
+      </w:r>
+      <w:proofErr w:type="spellStart"/>
+      <w:r>
+        <w:rPr>
+          <w:rFonts w:asciiTheme="majorHAnsi" w:hAnsiTheme="majorHAnsi"/>
+        </w:rPr>
+        <w:t>ficiency</w:t>
+      </w:r>
+      <w:proofErr w:type="spellEnd"/>
+      <w:r>
+        <w:rPr>
+          <w:rFonts w:asciiTheme="majorHAnsi" w:hAnsiTheme="majorHAnsi"/>
+        </w:rPr>
+        <w:t xml:space="preserve"> </w:t>
       </w:r>
       <m:oMath>
         <m:sSub>
@@ -23134,7 +23101,21 @@
         <w:rPr>
           <w:rFonts w:asciiTheme="majorHAnsi" w:hAnsiTheme="majorHAnsi"/>
         </w:rPr>
-        <w:t xml:space="preserve"> at electron efficiency </w:t>
+        <w:t xml:space="preserve"> at electron effici</w:t>
+      </w:r>
+      <w:proofErr w:type="spellStart"/>
+      <w:r>
+        <w:rPr>
+          <w:rFonts w:asciiTheme="majorHAnsi" w:hAnsiTheme="majorHAnsi"/>
+        </w:rPr>
+        <w:t>ency</w:t>
+      </w:r>
+      <w:proofErr w:type="spellEnd"/>
+      <w:r>
+        <w:rPr>
+          <w:rFonts w:asciiTheme="majorHAnsi" w:hAnsiTheme="majorHAnsi"/>
+        </w:rPr>
+        <w:t xml:space="preserve"> </w:t>
       </w:r>
       <m:oMath>
         <m:sSub>
@@ -23328,33 +23309,20 @@
       <w:pPr>
         <w:pStyle w:val="Caption"/>
       </w:pPr>
+      <w:bookmarkStart w:id="110" w:name="_Toc19377368"/>
       <w:bookmarkStart w:id="111" w:name="_Ref18850690"/>
-      <w:bookmarkStart w:id="112" w:name="_Toc19377368"/>
       <w:r>
         <w:t xml:space="preserve">Figure </w:t>
       </w:r>
-      <w:r>
-        <w:fldChar w:fldCharType="begin"/>
-      </w:r>
-      <w:r>
-        <w:instrText xml:space="preserve"> SEQ Figure \* ARABIC </w:instrText>
-      </w:r>
-      <w:r>
-        <w:fldChar w:fldCharType="separate"/>
-      </w:r>
-      <w:r>
-        <w:rPr>
-          <w:noProof/>
-        </w:rPr>
-        <w:t>22</w:t>
-      </w:r>
-      <w:bookmarkEnd w:id="112"/>
-      <w:r>
-        <w:rPr>
-          <w:noProof/>
-        </w:rPr>
-        <w:fldChar w:fldCharType="end"/>
-      </w:r>
+      <w:fldSimple w:instr=" SEQ Figure \* ARABIC ">
+        <w:r>
+          <w:rPr>
+            <w:noProof/>
+          </w:rPr>
+          <w:t>22</w:t>
+        </w:r>
+        <w:bookmarkEnd w:id="110"/>
+      </w:fldSimple>
       <w:bookmarkEnd w:id="111"/>
     </w:p>
     <w:p>
@@ -23375,28 +23343,28 @@
       <w:pPr>
         <w:pStyle w:val="Heading2"/>
       </w:pPr>
-      <w:bookmarkStart w:id="113" w:name="_Toc19386122"/>
+      <w:bookmarkStart w:id="112" w:name="_Toc19386122"/>
       <w:r>
         <w:lastRenderedPageBreak/>
         <w:t>Stage 3 of Model Building: Focal Loss, Incremental Training per Momentum Bin</w:t>
       </w:r>
+      <w:bookmarkEnd w:id="112"/>
+    </w:p>
+    <w:p/>
+    <w:p>
+      <w:r>
+        <w:t>During the final stage of model building, a different approach was taken, in order to compare particle identification results to work done before.</w:t>
+      </w:r>
+    </w:p>
+    <w:p>
+      <w:pPr>
+        <w:pStyle w:val="Heading3"/>
+      </w:pPr>
+      <w:bookmarkStart w:id="113" w:name="_Toc19386123"/>
+      <w:r>
+        <w:t>Data pre-processing</w:t>
+      </w:r>
       <w:bookmarkEnd w:id="113"/>
-    </w:p>
-    <w:p/>
-    <w:p>
-      <w:r>
-        <w:t>During the final stage of model building, a different approach was taken, in order to compare particle identification results to work done before.</w:t>
-      </w:r>
-    </w:p>
-    <w:p>
-      <w:pPr>
-        <w:pStyle w:val="Heading3"/>
-      </w:pPr>
-      <w:bookmarkStart w:id="114" w:name="_Toc19386123"/>
-      <w:r>
-        <w:t>Data pre-processing</w:t>
-      </w:r>
-      <w:bookmarkEnd w:id="114"/>
     </w:p>
     <w:p>
       <w:pPr>
@@ -23704,11 +23672,11 @@
       <w:pPr>
         <w:pStyle w:val="Heading3"/>
       </w:pPr>
-      <w:bookmarkStart w:id="115" w:name="_Toc19386124"/>
+      <w:bookmarkStart w:id="114" w:name="_Toc19386124"/>
       <w:r>
         <w:t>Accounting for Class Imbalance without resorting to down-sampling: Custom Focal Loss Function</w:t>
       </w:r>
-      <w:bookmarkEnd w:id="115"/>
+      <w:bookmarkEnd w:id="114"/>
     </w:p>
     <w:p/>
     <w:p>
@@ -23759,6 +23727,7 @@
       <w:r>
         <w:t xml:space="preserve">Focal loss is not a default loss function in </w:t>
       </w:r>
+      <w:proofErr w:type="gramStart"/>
       <w:r>
         <w:t>Keras</w:t>
       </w:r>
@@ -23768,6 +23737,7 @@
       <w:r>
         <w:t xml:space="preserve"> but</w:t>
       </w:r>
+      <w:proofErr w:type="gramEnd"/>
       <w:r>
         <w:t xml:space="preserve"> has been implemented by </w:t>
       </w:r>
@@ -23940,51 +23910,38 @@
       <w:pPr>
         <w:pStyle w:val="Caption"/>
       </w:pPr>
-      <w:bookmarkStart w:id="116" w:name="_Ref18866966"/>
-      <w:bookmarkStart w:id="117" w:name="_Toc19377378"/>
+      <w:bookmarkStart w:id="115" w:name="_Ref18866966"/>
+      <w:bookmarkStart w:id="116" w:name="_Toc19377378"/>
       <w:r>
         <w:t xml:space="preserve">Figure </w:t>
       </w:r>
-      <w:r>
-        <w:fldChar w:fldCharType="begin"/>
-      </w:r>
-      <w:r>
-        <w:instrText xml:space="preserve"> SEQ Figure \* ARABIC </w:instrText>
-      </w:r>
-      <w:r>
-        <w:fldChar w:fldCharType="separate"/>
-      </w:r>
+      <w:fldSimple w:instr=" SEQ Figure \* ARABIC ">
+        <w:r>
+          <w:rPr>
+            <w:noProof/>
+          </w:rPr>
+          <w:t>23</w:t>
+        </w:r>
+      </w:fldSimple>
+      <w:bookmarkEnd w:id="115"/>
       <w:r>
         <w:rPr>
           <w:noProof/>
         </w:rPr>
-        <w:t>23</w:t>
-      </w:r>
-      <w:r>
-        <w:rPr>
-          <w:noProof/>
-        </w:rPr>
-        <w:fldChar w:fldCharType="end"/>
+        <w:t>: Focal Loss where true class is 1.</w:t>
       </w:r>
       <w:bookmarkEnd w:id="116"/>
-      <w:r>
-        <w:rPr>
-          <w:noProof/>
-        </w:rPr>
-        <w:t>: Focal Loss where true class is 1.</w:t>
+    </w:p>
+    <w:p/>
+    <w:p>
+      <w:pPr>
+        <w:pStyle w:val="Heading3"/>
+      </w:pPr>
+      <w:bookmarkStart w:id="117" w:name="_Toc19386125"/>
+      <w:r>
+        <w:t>Incremental Model Training, per Momentum-bin</w:t>
       </w:r>
       <w:bookmarkEnd w:id="117"/>
-    </w:p>
-    <w:p/>
-    <w:p>
-      <w:pPr>
-        <w:pStyle w:val="Heading3"/>
-      </w:pPr>
-      <w:bookmarkStart w:id="118" w:name="_Toc19386125"/>
-      <w:r>
-        <w:t>Incremental Model Training, per Momentum-bin</w:t>
-      </w:r>
-      <w:bookmarkEnd w:id="118"/>
     </w:p>
     <w:p/>
     <w:p/>
@@ -24018,38 +23975,25 @@
       <w:pPr>
         <w:pStyle w:val="Caption"/>
       </w:pPr>
-      <w:bookmarkStart w:id="119" w:name="_Ref18869263"/>
-      <w:bookmarkStart w:id="120" w:name="_Toc19377384"/>
+      <w:bookmarkStart w:id="118" w:name="_Ref18869263"/>
+      <w:bookmarkStart w:id="119" w:name="_Toc19377384"/>
       <w:r>
         <w:lastRenderedPageBreak/>
         <w:t xml:space="preserve">Figure </w:t>
       </w:r>
-      <w:r>
-        <w:fldChar w:fldCharType="begin"/>
-      </w:r>
-      <w:r>
-        <w:instrText xml:space="preserve"> SEQ Figure \* ARABIC </w:instrText>
-      </w:r>
-      <w:r>
-        <w:fldChar w:fldCharType="separate"/>
-      </w:r>
-      <w:r>
-        <w:rPr>
-          <w:noProof/>
-        </w:rPr>
-        <w:t>24</w:t>
-      </w:r>
-      <w:r>
-        <w:rPr>
-          <w:noProof/>
-        </w:rPr>
-        <w:fldChar w:fldCharType="end"/>
+      <w:fldSimple w:instr=" SEQ Figure \* ARABIC ">
+        <w:r>
+          <w:rPr>
+            <w:noProof/>
+          </w:rPr>
+          <w:t>24</w:t>
+        </w:r>
+      </w:fldSimple>
+      <w:bookmarkEnd w:id="118"/>
+      <w:r>
+        <w:t>: Summary of incrementally trained (with uncalibrated dataset, partitioned by increasing momentum range) Convolutional Neural Network</w:t>
       </w:r>
       <w:bookmarkEnd w:id="119"/>
-      <w:r>
-        <w:t>: Summary of incrementally trained (with uncalibrated dataset, partitioned by increasing momentum range) Convolutional Neural Network</w:t>
-      </w:r>
-      <w:bookmarkEnd w:id="120"/>
     </w:p>
     <w:p/>
     <w:p>
@@ -24098,37 +24042,24 @@
       <w:pPr>
         <w:pStyle w:val="Caption"/>
       </w:pPr>
-      <w:bookmarkStart w:id="121" w:name="_Ref18869332"/>
-      <w:bookmarkStart w:id="122" w:name="_Toc19377385"/>
+      <w:bookmarkStart w:id="120" w:name="_Ref18869332"/>
+      <w:bookmarkStart w:id="121" w:name="_Toc19377385"/>
       <w:r>
         <w:t xml:space="preserve">Figure </w:t>
       </w:r>
-      <w:r>
-        <w:fldChar w:fldCharType="begin"/>
-      </w:r>
-      <w:r>
-        <w:instrText xml:space="preserve"> SEQ Figure \* ARABIC </w:instrText>
-      </w:r>
-      <w:r>
-        <w:fldChar w:fldCharType="separate"/>
-      </w:r>
-      <w:r>
-        <w:rPr>
-          <w:noProof/>
-        </w:rPr>
-        <w:t>25</w:t>
-      </w:r>
-      <w:r>
-        <w:rPr>
-          <w:noProof/>
-        </w:rPr>
-        <w:fldChar w:fldCharType="end"/>
+      <w:fldSimple w:instr=" SEQ Figure \* ARABIC ">
+        <w:r>
+          <w:rPr>
+            <w:noProof/>
+          </w:rPr>
+          <w:t>25</w:t>
+        </w:r>
+      </w:fldSimple>
+      <w:bookmarkEnd w:id="120"/>
+      <w:r>
+        <w:t>: Summary of previous work done on Particle Identification using calibrated data from the TRD</w:t>
       </w:r>
       <w:bookmarkEnd w:id="121"/>
-      <w:r>
-        <w:t>: Summary of previous work done on Particle Identification using calibrated data from the TRD</w:t>
-      </w:r>
-      <w:bookmarkEnd w:id="122"/>
     </w:p>
     <w:p/>
     <w:p>
@@ -24143,7 +24074,7 @@
           <w:rFonts w:asciiTheme="majorHAnsi" w:hAnsiTheme="majorHAnsi" w:cs="Times New Roman"/>
         </w:rPr>
       </w:pPr>
-      <w:bookmarkStart w:id="123" w:name="_Toc19386126"/>
+      <w:bookmarkStart w:id="122" w:name="_Toc19386126"/>
       <w:r>
         <w:rPr>
           <w:rFonts w:asciiTheme="majorHAnsi" w:hAnsiTheme="majorHAnsi" w:cs="Times New Roman"/>
@@ -24151,7 +24082,7 @@
         <w:lastRenderedPageBreak/>
         <w:t>High Energy Physics Event Simulations</w:t>
       </w:r>
-      <w:bookmarkEnd w:id="123"/>
+      <w:bookmarkEnd w:id="122"/>
     </w:p>
     <w:p/>
     <w:p>
@@ -24166,14 +24097,40 @@
           <w:rFonts w:cs="Times New Roman"/>
         </w:rPr>
       </w:pPr>
-      <w:bookmarkStart w:id="124" w:name="_Toc19386127"/>
+      <w:bookmarkStart w:id="123" w:name="_Toc19386127"/>
       <w:r>
         <w:rPr>
           <w:rFonts w:cs="Times New Roman"/>
         </w:rPr>
+        <w:t>Monte Carlo Simulations: Geant4</w:t>
+      </w:r>
+    </w:p>
+    <w:p/>
+    <w:p>
+      <w:pPr>
+        <w:pStyle w:val="Heading2"/>
+        <w:numPr>
+          <w:ilvl w:val="1"/>
+          <w:numId w:val="3"/>
+        </w:numPr>
+        <w:spacing w:line="480" w:lineRule="auto"/>
+        <w:rPr>
+          <w:rFonts w:cs="Times New Roman"/>
+        </w:rPr>
+      </w:pPr>
+      <w:r>
+        <w:rPr>
+          <w:rFonts w:cs="Times New Roman"/>
+        </w:rPr>
+        <w:t xml:space="preserve">Deep </w:t>
+      </w:r>
+      <w:r>
+        <w:rPr>
+          <w:rFonts w:cs="Times New Roman"/>
+        </w:rPr>
         <w:t>Generative Models</w:t>
       </w:r>
-      <w:bookmarkEnd w:id="124"/>
+      <w:bookmarkEnd w:id="123"/>
     </w:p>
     <w:p>
       <w:r>
@@ -24259,7 +24216,15 @@
         </m:r>
       </m:oMath>
       <w:r>
-        <w:t xml:space="preserve"> and we want to model a distribution </w:t>
+        <w:t xml:space="preserve"> and we want to model a distr</w:t>
+      </w:r>
+      <w:proofErr w:type="spellStart"/>
+      <w:r>
+        <w:t>ibution</w:t>
+      </w:r>
+      <w:proofErr w:type="spellEnd"/>
+      <w:r>
+        <w:t xml:space="preserve"> </w:t>
       </w:r>
       <m:oMath>
         <m:r>
@@ -24396,18 +24361,22 @@
           <w:rFonts w:cs="Times New Roman"/>
         </w:rPr>
       </w:pPr>
-      <w:bookmarkStart w:id="125" w:name="_Toc19386128"/>
+      <w:bookmarkStart w:id="124" w:name="_Toc19386128"/>
       <w:r>
         <w:rPr>
           <w:rFonts w:cs="Times New Roman"/>
         </w:rPr>
         <w:t>Background: Latent Variable Models</w:t>
       </w:r>
-      <w:bookmarkEnd w:id="125"/>
-    </w:p>
-    <w:p>
-      <w:r>
-        <w:t xml:space="preserve">When there are complex dependencies between the dimensions of the data, generative models become very hard to train. Latent variables are samples drawn from specific latent distributions constructed during training, before the generative process commences, i.e. the model first chooses what it is going to simulate before it starts simulating </w:t>
+      <w:bookmarkEnd w:id="124"/>
+    </w:p>
+    <w:p>
+      <w:r>
+        <w:t xml:space="preserve">When there are complex dependencies between the dimensions of the data, generative models become very hard to train. Latent variables are samples drawn from specific latent distributions constructed </w:t>
+      </w:r>
+      <w:r>
+        <w:lastRenderedPageBreak/>
+        <w:t xml:space="preserve">during training, before the generative process commences, i.e. the model first chooses what it is going to simulate before it starts simulating </w:t>
       </w:r>
       <w:sdt>
         <w:sdtPr>
@@ -24507,7 +24476,6 @@
     </w:p>
     <w:p>
       <w:r>
-        <w:lastRenderedPageBreak/>
         <w:t xml:space="preserve">A vector of latent variables </w:t>
       </w:r>
       <m:oMath>
@@ -24555,7 +24523,15 @@
         </m:r>
       </m:oMath>
       <w:r>
-        <w:t xml:space="preserve">. A group of deterministic functions </w:t>
+        <w:t>. A group of determi</w:t>
+      </w:r>
+      <w:proofErr w:type="spellStart"/>
+      <w:r>
+        <w:t>nistic</w:t>
+      </w:r>
+      <w:proofErr w:type="spellEnd"/>
+      <w:r>
+        <w:t xml:space="preserve"> functions </w:t>
       </w:r>
       <m:oMath>
         <m:r>
@@ -25403,14 +25379,14 @@
           <w:rFonts w:cs="Times New Roman"/>
         </w:rPr>
       </w:pPr>
-      <w:bookmarkStart w:id="126" w:name="_Toc19386129"/>
+      <w:bookmarkStart w:id="125" w:name="_Toc19386129"/>
       <w:r>
         <w:rPr>
           <w:rFonts w:cs="Times New Roman"/>
         </w:rPr>
         <w:t>Variational Autoencoders</w:t>
       </w:r>
-      <w:bookmarkEnd w:id="126"/>
+      <w:bookmarkEnd w:id="125"/>
     </w:p>
     <w:p>
       <w:r>
@@ -25643,6 +25619,95 @@
       </w:r>
     </w:p>
     <w:p>
+      <w:pPr>
+        <w:rPr>
+          <w:lang w:eastAsia="en-US"/>
+        </w:rPr>
+      </w:pPr>
+    </w:p>
+    <w:p>
+      <w:pPr>
+        <w:keepNext/>
+        <w:jc w:val="center"/>
+      </w:pPr>
+      <w:r>
+        <w:rPr>
+          <w:noProof/>
+        </w:rPr>
+        <w:lastRenderedPageBreak/>
+        <w:drawing>
+          <wp:inline distT="0" distB="0" distL="0" distR="0" wp14:anchorId="20F67D52" wp14:editId="3846B4B0">
+            <wp:extent cx="5098694" cy="3266192"/>
+            <wp:effectExtent l="0" t="0" r="6985" b="0"/>
+            <wp:docPr id="7" name="Picture 7"/>
+            <wp:cNvGraphicFramePr>
+              <a:graphicFrameLocks xmlns:a="http://schemas.openxmlformats.org/drawingml/2006/main" noChangeAspect="1"/>
+            </wp:cNvGraphicFramePr>
+            <a:graphic xmlns:a="http://schemas.openxmlformats.org/drawingml/2006/main">
+              <a:graphicData uri="http://schemas.openxmlformats.org/drawingml/2006/picture">
+                <pic:pic xmlns:pic="http://schemas.openxmlformats.org/drawingml/2006/picture">
+                  <pic:nvPicPr>
+                    <pic:cNvPr id="0" name="Picture 7"/>
+                    <pic:cNvPicPr>
+                      <a:picLocks noChangeAspect="1" noChangeArrowheads="1"/>
+                    </pic:cNvPicPr>
+                  </pic:nvPicPr>
+                  <pic:blipFill>
+                    <a:blip r:embed="rId61">
+                      <a:extLst>
+                        <a:ext uri="{28A0092B-C50C-407E-A947-70E740481C1C}">
+                          <a14:useLocalDpi xmlns:a14="http://schemas.microsoft.com/office/drawing/2010/main" val="0"/>
+                        </a:ext>
+                      </a:extLst>
+                    </a:blip>
+                    <a:srcRect/>
+                    <a:stretch>
+                      <a:fillRect/>
+                    </a:stretch>
+                  </pic:blipFill>
+                  <pic:spPr bwMode="auto">
+                    <a:xfrm>
+                      <a:off x="0" y="0"/>
+                      <a:ext cx="5099526" cy="3266725"/>
+                    </a:xfrm>
+                    <a:prstGeom prst="rect">
+                      <a:avLst/>
+                    </a:prstGeom>
+                    <a:noFill/>
+                    <a:ln>
+                      <a:noFill/>
+                    </a:ln>
+                  </pic:spPr>
+                </pic:pic>
+              </a:graphicData>
+            </a:graphic>
+          </wp:inline>
+        </w:drawing>
+      </w:r>
+    </w:p>
+    <w:p>
+      <w:pPr>
+        <w:pStyle w:val="Caption"/>
+        <w:rPr>
+          <w:lang w:eastAsia="en-US"/>
+        </w:rPr>
+      </w:pPr>
+      <w:r>
+        <w:t xml:space="preserve">Figure </w:t>
+      </w:r>
+      <w:fldSimple w:instr=" SEQ Figure \* ARABIC ">
+        <w:r>
+          <w:rPr>
+            <w:noProof/>
+          </w:rPr>
+          <w:t>26</w:t>
+        </w:r>
+      </w:fldSimple>
+      <w:r>
+        <w:t>: Simplified diagram of a Variational Autoencoder</w:t>
+      </w:r>
+    </w:p>
+    <w:p>
       <w:r>
         <w:t xml:space="preserve">In VAEs, </w:t>
       </w:r>
@@ -25675,7 +25740,12 @@
         </m:r>
       </m:oMath>
       <w:r>
-        <w:t xml:space="preserve">, where I is the identity matrix, since any distribution in </w:t>
+        <w:t>, where I is the identity matrix, since any distribu</w:t>
+      </w:r>
+      <w:bookmarkStart w:id="126" w:name="_GoBack"/>
+      <w:bookmarkEnd w:id="126"/>
+      <w:r>
+        <w:t xml:space="preserve">tion in </w:t>
       </w:r>
       <m:oMath>
         <m:r>
@@ -26087,7 +26157,6 @@
     </w:p>
     <w:p>
       <w:r>
-        <w:lastRenderedPageBreak/>
         <w:t xml:space="preserve">For most </w:t>
       </w:r>
       <m:oMath>
@@ -26696,6 +26765,7 @@
               <m:scr m:val="script"/>
               <m:sty m:val="p"/>
             </m:rPr>
+            <w:lastRenderedPageBreak/>
             <m:t>D[</m:t>
           </m:r>
           <m:r>
@@ -27282,7 +27352,15 @@
         </m:r>
       </m:oMath>
       <w:r>
-        <w:t xml:space="preserve"> which does depend on </w:t>
+        <w:t xml:space="preserve"> which d</w:t>
+      </w:r>
+      <w:proofErr w:type="spellStart"/>
+      <w:r>
+        <w:t>oes</w:t>
+      </w:r>
+      <w:proofErr w:type="spellEnd"/>
+      <w:r>
+        <w:t xml:space="preserve"> depend on </w:t>
       </w:r>
       <m:oMath>
         <m:r>
@@ -27703,7 +27781,15 @@
     </w:p>
     <w:p>
       <w:r>
-        <w:t xml:space="preserve">When looking at the above equation, the right hand side takes the form of an autoencoder, where </w:t>
+        <w:t xml:space="preserve">When looking at the above equation, the </w:t>
+      </w:r>
+      <w:proofErr w:type="gramStart"/>
+      <w:r>
+        <w:t>right hand</w:t>
+      </w:r>
+      <w:proofErr w:type="gramEnd"/>
+      <w:r>
+        <w:t xml:space="preserve"> side takes the form of an autoencoder, where </w:t>
       </w:r>
       <m:oMath>
         <m:r>
@@ -28130,7 +28216,15 @@
     </w:p>
     <w:p>
       <w:r>
-        <w:t xml:space="preserve">In order to minimize the right hand side of the above equation via gradient descent, </w:t>
+        <w:t xml:space="preserve">In order to minimize the </w:t>
+      </w:r>
+      <w:proofErr w:type="gramStart"/>
+      <w:r>
+        <w:t>right hand</w:t>
+      </w:r>
+      <w:proofErr w:type="gramEnd"/>
+      <w:r>
+        <w:t xml:space="preserve"> side of the above equation via gradient descent, </w:t>
       </w:r>
       <m:oMath>
         <m:r>
@@ -28174,7 +28268,6 @@
       <m:oMathPara>
         <m:oMath>
           <m:r>
-            <w:lastRenderedPageBreak/>
             <m:t>Q</m:t>
           </m:r>
           <m:d>
@@ -28383,7 +28476,15 @@
         </m:r>
       </m:oMath>
       <w:r>
-        <w:t xml:space="preserve"> therefore becomes a KL-divergence between two multivariate Gaussians, computed in closed form as:</w:t>
+        <w:t xml:space="preserve"> </w:t>
+      </w:r>
+      <w:proofErr w:type="gramStart"/>
+      <w:r>
+        <w:t>therefore</w:t>
+      </w:r>
+      <w:proofErr w:type="gramEnd"/>
+      <w:r>
+        <w:t xml:space="preserve"> becomes a KL-divergence between two multivariate Gaussians, computed in closed form as:</w:t>
       </w:r>
     </w:p>
     <w:p>
@@ -29314,6 +29415,7 @@
     </w:p>
     <w:p>
       <w:r>
+        <w:lastRenderedPageBreak/>
         <w:t xml:space="preserve">Since we are doing stochastic gradient descent over different </w:t>
       </w:r>
       <m:oMath>
@@ -29819,7 +29921,15 @@
         </m:r>
       </m:oMath>
       <w:r>
-        <w:t xml:space="preserve">, but this is not accounted for in the above equation. For VAEs to work properly, </w:t>
+        <w:t>, but this is not accounted for in the above equation. For VAEs to work prop</w:t>
+      </w:r>
+      <w:proofErr w:type="spellStart"/>
+      <w:r>
+        <w:t>erly</w:t>
+      </w:r>
+      <w:proofErr w:type="spellEnd"/>
+      <w:r>
+        <w:t xml:space="preserve">, </w:t>
       </w:r>
       <m:oMath>
         <m:r>
@@ -29912,7 +30022,15 @@
         <w:fldChar w:fldCharType="end"/>
       </w:r>
       <w:r>
-        <w:t xml:space="preserve">, on the other hand, shows how a “reparameterization trick” removes he sampling procedure from the neural network proper and treats it as an input layer. Since we have </w:t>
+        <w:t xml:space="preserve">, on the other hand, shows how a “reparameterization trick” removes he </w:t>
+      </w:r>
+      <w:proofErr w:type="gramStart"/>
+      <w:r>
+        <w:t>sampling</w:t>
+      </w:r>
+      <w:proofErr w:type="gramEnd"/>
+      <w:r>
+        <w:t xml:space="preserve"> procedure from the neural network proper and treats it as an input layer. Since we have </w:t>
       </w:r>
       <m:oMath>
         <m:r>
@@ -30095,7 +30213,15 @@
     </w:p>
     <w:p>
       <w:r>
-        <w:t>As a result, the gradient of the following equation will actually be taken:</w:t>
+        <w:t xml:space="preserve">As a result, the gradient of the following equation will </w:t>
+      </w:r>
+      <w:proofErr w:type="gramStart"/>
+      <w:r>
+        <w:t>actually be</w:t>
+      </w:r>
+      <w:proofErr w:type="gramEnd"/>
+      <w:r>
+        <w:t xml:space="preserve"> taken:</w:t>
       </w:r>
     </w:p>
     <w:p>
@@ -30355,7 +30481,6 @@
         <w:rPr>
           <w:noProof/>
         </w:rPr>
-        <w:lastRenderedPageBreak/>
         <w:drawing>
           <wp:inline distT="0" distB="0" distL="0" distR="0" wp14:anchorId="2A40935B" wp14:editId="0A61DC43">
             <wp:extent cx="3043450" cy="3043450"/>
@@ -30374,7 +30499,7 @@
                     </pic:cNvPicPr>
                   </pic:nvPicPr>
                   <pic:blipFill>
-                    <a:blip r:embed="rId61">
+                    <a:blip r:embed="rId62">
                       <a:extLst>
                         <a:ext uri="{28A0092B-C50C-407E-A947-70E740481C1C}">
                           <a14:useLocalDpi xmlns:a14="http://schemas.microsoft.com/office/drawing/2010/main" val="0"/>
@@ -30416,27 +30541,14 @@
       <w:r>
         <w:t xml:space="preserve">Figure </w:t>
       </w:r>
-      <w:r>
-        <w:fldChar w:fldCharType="begin"/>
-      </w:r>
-      <w:r>
-        <w:instrText xml:space="preserve"> SEQ Figure \* ARABIC </w:instrText>
-      </w:r>
-      <w:r>
-        <w:fldChar w:fldCharType="separate"/>
-      </w:r>
-      <w:r>
-        <w:rPr>
-          <w:noProof/>
-        </w:rPr>
-        <w:t>26</w:t>
-      </w:r>
-      <w:r>
-        <w:rPr>
-          <w:noProof/>
-        </w:rPr>
-        <w:fldChar w:fldCharType="end"/>
-      </w:r>
+      <w:fldSimple w:instr=" SEQ Figure \* ARABIC ">
+        <w:r>
+          <w:rPr>
+            <w:noProof/>
+          </w:rPr>
+          <w:t>27</w:t>
+        </w:r>
+      </w:fldSimple>
       <w:bookmarkEnd w:id="127"/>
       <w:r>
         <w:t>: Training-time VAE</w:t>
@@ -30469,7 +30581,7 @@
                     </pic:cNvPicPr>
                   </pic:nvPicPr>
                   <pic:blipFill>
-                    <a:blip r:embed="rId62">
+                    <a:blip r:embed="rId63">
                       <a:extLst>
                         <a:ext uri="{28A0092B-C50C-407E-A947-70E740481C1C}">
                           <a14:useLocalDpi xmlns:a14="http://schemas.microsoft.com/office/drawing/2010/main" val="0"/>
@@ -30510,27 +30622,14 @@
       <w:r>
         <w:t xml:space="preserve">Figure </w:t>
       </w:r>
-      <w:r>
-        <w:fldChar w:fldCharType="begin"/>
-      </w:r>
-      <w:r>
-        <w:instrText xml:space="preserve"> SEQ Figure \* ARABIC </w:instrText>
-      </w:r>
-      <w:r>
-        <w:fldChar w:fldCharType="separate"/>
-      </w:r>
-      <w:r>
-        <w:rPr>
-          <w:noProof/>
-        </w:rPr>
-        <w:t>27</w:t>
-      </w:r>
-      <w:r>
-        <w:rPr>
-          <w:noProof/>
-        </w:rPr>
-        <w:fldChar w:fldCharType="end"/>
-      </w:r>
+      <w:fldSimple w:instr=" SEQ Figure \* ARABIC ">
+        <w:r>
+          <w:rPr>
+            <w:noProof/>
+          </w:rPr>
+          <w:t>28</w:t>
+        </w:r>
+      </w:fldSimple>
       <w:bookmarkEnd w:id="130"/>
       <w:r>
         <w:t>: Training-time VAE with reparameterization trick to enable backpropagation</w:t>
@@ -30544,7 +30643,6 @@
         <w:rPr>
           <w:noProof/>
         </w:rPr>
-        <w:lastRenderedPageBreak/>
         <w:drawing>
           <wp:inline distT="0" distB="0" distL="0" distR="0" wp14:anchorId="10BD66D9" wp14:editId="4D1F4615">
             <wp:extent cx="1194179" cy="2049297"/>
@@ -30563,7 +30661,7 @@
                     </pic:cNvPicPr>
                   </pic:nvPicPr>
                   <pic:blipFill>
-                    <a:blip r:embed="rId63">
+                    <a:blip r:embed="rId64">
                       <a:extLst>
                         <a:ext uri="{28A0092B-C50C-407E-A947-70E740481C1C}">
                           <a14:useLocalDpi xmlns:a14="http://schemas.microsoft.com/office/drawing/2010/main" val="0"/>
@@ -30603,27 +30701,14 @@
       <w:r>
         <w:t xml:space="preserve">Figure </w:t>
       </w:r>
-      <w:r>
-        <w:fldChar w:fldCharType="begin"/>
-      </w:r>
-      <w:r>
-        <w:instrText xml:space="preserve"> SEQ Figure \* ARABIC </w:instrText>
-      </w:r>
-      <w:r>
-        <w:fldChar w:fldCharType="separate"/>
-      </w:r>
-      <w:r>
-        <w:rPr>
-          <w:noProof/>
-        </w:rPr>
-        <w:t>28</w:t>
-      </w:r>
-      <w:r>
-        <w:rPr>
-          <w:noProof/>
-        </w:rPr>
-        <w:fldChar w:fldCharType="end"/>
-      </w:r>
+      <w:fldSimple w:instr=" SEQ Figure \* ARABIC ">
+        <w:r>
+          <w:rPr>
+            <w:noProof/>
+          </w:rPr>
+          <w:t>29</w:t>
+        </w:r>
+      </w:fldSimple>
       <w:r>
         <w:t>: Testing time VAE</w:t>
       </w:r>
@@ -30682,11 +30767,93 @@
         <w:rPr>
           <w:rFonts w:cs="Times New Roman"/>
         </w:rPr>
+        <w:lastRenderedPageBreak/>
         <w:t>Generative Adversarial Networks</w:t>
       </w:r>
       <w:bookmarkEnd w:id="133"/>
     </w:p>
     <w:p>
+      <w:pPr>
+        <w:keepNext/>
+        <w:jc w:val="center"/>
+      </w:pPr>
+      <w:r>
+        <w:rPr>
+          <w:noProof/>
+        </w:rPr>
+        <w:drawing>
+          <wp:inline distT="0" distB="0" distL="0" distR="0" wp14:anchorId="128C2588" wp14:editId="579F6542">
+            <wp:extent cx="5731510" cy="2684780"/>
+            <wp:effectExtent l="0" t="0" r="2540" b="1270"/>
+            <wp:docPr id="6" name="Picture 6"/>
+            <wp:cNvGraphicFramePr>
+              <a:graphicFrameLocks xmlns:a="http://schemas.openxmlformats.org/drawingml/2006/main" noChangeAspect="1"/>
+            </wp:cNvGraphicFramePr>
+            <a:graphic xmlns:a="http://schemas.openxmlformats.org/drawingml/2006/main">
+              <a:graphicData uri="http://schemas.openxmlformats.org/drawingml/2006/picture">
+                <pic:pic xmlns:pic="http://schemas.openxmlformats.org/drawingml/2006/picture">
+                  <pic:nvPicPr>
+                    <pic:cNvPr id="0" name="Picture 5"/>
+                    <pic:cNvPicPr>
+                      <a:picLocks noChangeAspect="1" noChangeArrowheads="1"/>
+                    </pic:cNvPicPr>
+                  </pic:nvPicPr>
+                  <pic:blipFill>
+                    <a:blip r:embed="rId65">
+                      <a:extLst>
+                        <a:ext uri="{28A0092B-C50C-407E-A947-70E740481C1C}">
+                          <a14:useLocalDpi xmlns:a14="http://schemas.microsoft.com/office/drawing/2010/main" val="0"/>
+                        </a:ext>
+                      </a:extLst>
+                    </a:blip>
+                    <a:srcRect/>
+                    <a:stretch>
+                      <a:fillRect/>
+                    </a:stretch>
+                  </pic:blipFill>
+                  <pic:spPr bwMode="auto">
+                    <a:xfrm>
+                      <a:off x="0" y="0"/>
+                      <a:ext cx="5731510" cy="2684780"/>
+                    </a:xfrm>
+                    <a:prstGeom prst="rect">
+                      <a:avLst/>
+                    </a:prstGeom>
+                    <a:noFill/>
+                    <a:ln>
+                      <a:noFill/>
+                    </a:ln>
+                  </pic:spPr>
+                </pic:pic>
+              </a:graphicData>
+            </a:graphic>
+          </wp:inline>
+        </w:drawing>
+      </w:r>
+    </w:p>
+    <w:p>
+      <w:pPr>
+        <w:pStyle w:val="Caption"/>
+        <w:rPr>
+          <w:lang w:eastAsia="en-US"/>
+        </w:rPr>
+      </w:pPr>
+      <w:r>
+        <w:t xml:space="preserve">Figure </w:t>
+      </w:r>
+      <w:fldSimple w:instr=" SEQ Figure \* ARABIC ">
+        <w:r>
+          <w:rPr>
+            <w:noProof/>
+          </w:rPr>
+          <w:t>30</w:t>
+        </w:r>
+      </w:fldSimple>
+      <w:r>
+        <w:t>: Simplified Diagram of a Generative Adversarial Network</w:t>
+      </w:r>
+    </w:p>
+    <w:p>
       <w:r>
         <w:t xml:space="preserve">Generative Adversarial Networks (GANs) are a deep learning framework which pits two neural networks against each other in an adversarial mini-max game: the generative model </w:t>
       </w:r>
@@ -30696,7 +30863,15 @@
         </m:r>
       </m:oMath>
       <w:r>
-        <w:t xml:space="preserve"> is trained to the point where it accurately captures the distribution of the training data, and the discriminative network </w:t>
+        <w:t xml:space="preserve"> is trained to the point where it accurately captures the distribution of the training data, and the disc</w:t>
+      </w:r>
+      <w:proofErr w:type="spellStart"/>
+      <w:r>
+        <w:t>riminative</w:t>
+      </w:r>
+      <w:proofErr w:type="spellEnd"/>
+      <w:r>
+        <w:t xml:space="preserve"> network </w:t>
       </w:r>
       <m:oMath>
         <m:r>
@@ -31380,7 +31555,11 @@
         </m:func>
       </m:oMath>
       <w:r>
-        <w:t xml:space="preserve"> will saturate, so an alternative objective function </w:t>
+        <w:t xml:space="preserve"> will saturate, so an </w:t>
+      </w:r>
+      <w:r>
+        <w:lastRenderedPageBreak/>
+        <w:t xml:space="preserve">alternative objective function </w:t>
       </w:r>
       <m:oMath>
         <m:func>
@@ -31428,11 +31607,7 @@
         </m:r>
       </m:oMath>
       <w:r>
-        <w:t xml:space="preserve">, which does not change the </w:t>
-      </w:r>
-      <w:r>
-        <w:lastRenderedPageBreak/>
-        <w:t xml:space="preserve">dynamics of </w:t>
+        <w:t xml:space="preserve">, which does not change the dynamics of </w:t>
       </w:r>
       <m:oMath>
         <m:r>
@@ -31475,7 +31650,7 @@
                     <pic:cNvPicPr/>
                   </pic:nvPicPr>
                   <pic:blipFill rotWithShape="1">
-                    <a:blip r:embed="rId64"/>
+                    <a:blip r:embed="rId66"/>
                     <a:srcRect t="8318" b="16117"/>
                     <a:stretch/>
                   </pic:blipFill>
@@ -31511,27 +31686,14 @@
       <w:r>
         <w:t xml:space="preserve">Figure </w:t>
       </w:r>
-      <w:r>
-        <w:fldChar w:fldCharType="begin"/>
-      </w:r>
-      <w:r>
-        <w:instrText xml:space="preserve"> SEQ Figure \* ARABIC </w:instrText>
-      </w:r>
-      <w:r>
-        <w:fldChar w:fldCharType="separate"/>
-      </w:r>
-      <w:r>
-        <w:rPr>
-          <w:noProof/>
-        </w:rPr>
-        <w:t>29</w:t>
-      </w:r>
-      <w:r>
-        <w:rPr>
-          <w:noProof/>
-        </w:rPr>
-        <w:fldChar w:fldCharType="end"/>
-      </w:r>
+      <w:fldSimple w:instr=" SEQ Figure \* ARABIC ">
+        <w:r>
+          <w:rPr>
+            <w:noProof/>
+          </w:rPr>
+          <w:t>31</w:t>
+        </w:r>
+      </w:fldSimple>
       <w:r>
         <w:t>: Gan Densities during training, close to convergence, P(x) is shown in black, G(z) in blue and D(G(z)) in red</w:t>
       </w:r>
@@ -31561,7 +31723,7 @@
                     <pic:cNvPicPr/>
                   </pic:nvPicPr>
                   <pic:blipFill rotWithShape="1">
-                    <a:blip r:embed="rId65"/>
+                    <a:blip r:embed="rId67"/>
                     <a:srcRect t="7803" b="15191"/>
                     <a:stretch/>
                   </pic:blipFill>
@@ -31597,27 +31759,14 @@
       <w:r>
         <w:t xml:space="preserve">Figure </w:t>
       </w:r>
-      <w:r>
-        <w:fldChar w:fldCharType="begin"/>
-      </w:r>
-      <w:r>
-        <w:instrText xml:space="preserve"> SEQ Figure \* ARABIC </w:instrText>
-      </w:r>
-      <w:r>
-        <w:fldChar w:fldCharType="separate"/>
-      </w:r>
-      <w:r>
-        <w:rPr>
-          <w:noProof/>
-        </w:rPr>
-        <w:t>30</w:t>
-      </w:r>
-      <w:r>
-        <w:rPr>
-          <w:noProof/>
-        </w:rPr>
-        <w:fldChar w:fldCharType="end"/>
-      </w:r>
+      <w:fldSimple w:instr=" SEQ Figure \* ARABIC ">
+        <w:r>
+          <w:rPr>
+            <w:noProof/>
+          </w:rPr>
+          <w:t>32</w:t>
+        </w:r>
+      </w:fldSimple>
       <w:r>
         <w:t>: Gan Densities during training, once the Algorithm has converged, G(z) matches P(x) perfectly and D(G(z)) outputs 0.5 everywhere</w:t>
       </w:r>
@@ -31659,7 +31808,7 @@
       <w:r>
         <w:t xml:space="preserve">Geant4 simulations were configured using </w:t>
       </w:r>
-      <w:hyperlink r:id="rId66" w:history="1">
+      <w:hyperlink r:id="rId68" w:history="1">
         <w:r>
           <w:rPr>
             <w:rStyle w:val="Hyperlink"/>
@@ -31671,7 +31820,7 @@
       <w:r>
         <w:t xml:space="preserve"> , simulations were run as per the following shell script: </w:t>
       </w:r>
-      <w:hyperlink r:id="rId67" w:history="1">
+      <w:hyperlink r:id="rId69" w:history="1">
         <w:r>
           <w:rPr>
             <w:rStyle w:val="Hyperlink"/>
@@ -31683,7 +31832,7 @@
       <w:r>
         <w:t xml:space="preserve"> which calls upon the simulation script </w:t>
       </w:r>
-      <w:hyperlink r:id="rId68" w:history="1">
+      <w:hyperlink r:id="rId70" w:history="1">
         <w:r>
           <w:rPr>
             <w:rStyle w:val="Hyperlink"/>
@@ -31695,7 +31844,7 @@
       <w:r>
         <w:t xml:space="preserve"> the reconstruction script </w:t>
       </w:r>
-      <w:hyperlink r:id="rId69" w:history="1">
+      <w:hyperlink r:id="rId71" w:history="1">
         <w:r>
           <w:rPr>
             <w:rStyle w:val="Hyperlink"/>
@@ -31707,7 +31856,7 @@
       <w:r>
         <w:t xml:space="preserve"> and the analysis script </w:t>
       </w:r>
-      <w:hyperlink r:id="rId70" w:history="1">
+      <w:hyperlink r:id="rId72" w:history="1">
         <w:r>
           <w:rPr>
             <w:rStyle w:val="Hyperlink"/>
@@ -31840,7 +31989,7 @@
                     </pic:cNvPicPr>
                   </pic:nvPicPr>
                   <pic:blipFill>
-                    <a:blip r:embed="rId71">
+                    <a:blip r:embed="rId73">
                       <a:extLst>
                         <a:ext uri="{28A0092B-C50C-407E-A947-70E740481C1C}">
                           <a14:useLocalDpi xmlns:a14="http://schemas.microsoft.com/office/drawing/2010/main" val="0"/>
@@ -31882,27 +32031,14 @@
       <w:r>
         <w:t xml:space="preserve">Figure </w:t>
       </w:r>
-      <w:r>
-        <w:fldChar w:fldCharType="begin"/>
-      </w:r>
-      <w:r>
-        <w:instrText xml:space="preserve"> SEQ Figure \* ARABIC </w:instrText>
-      </w:r>
-      <w:r>
-        <w:fldChar w:fldCharType="separate"/>
-      </w:r>
-      <w:r>
-        <w:rPr>
-          <w:noProof/>
-        </w:rPr>
-        <w:t>31</w:t>
-      </w:r>
-      <w:r>
-        <w:rPr>
-          <w:noProof/>
-        </w:rPr>
-        <w:fldChar w:fldCharType="end"/>
-      </w:r>
+      <w:fldSimple w:instr=" SEQ Figure \* ARABIC ">
+        <w:r>
+          <w:rPr>
+            <w:noProof/>
+          </w:rPr>
+          <w:t>33</w:t>
+        </w:r>
+      </w:fldSimple>
       <w:bookmarkEnd w:id="140"/>
       <w:r>
         <w:t>: Training loss and accuracy curves for training and validation data</w:t>
@@ -31934,7 +32070,7 @@
                     </pic:cNvPicPr>
                   </pic:nvPicPr>
                   <pic:blipFill>
-                    <a:blip r:embed="rId72">
+                    <a:blip r:embed="rId74">
                       <a:extLst>
                         <a:ext uri="{28A0092B-C50C-407E-A947-70E740481C1C}">
                           <a14:useLocalDpi xmlns:a14="http://schemas.microsoft.com/office/drawing/2010/main" val="0"/>
@@ -31975,27 +32111,14 @@
       <w:r>
         <w:t xml:space="preserve">Figure </w:t>
       </w:r>
-      <w:r>
-        <w:fldChar w:fldCharType="begin"/>
-      </w:r>
-      <w:r>
-        <w:instrText xml:space="preserve"> SEQ Figure \* ARABIC </w:instrText>
-      </w:r>
-      <w:r>
-        <w:fldChar w:fldCharType="separate"/>
-      </w:r>
-      <w:r>
-        <w:rPr>
-          <w:noProof/>
-        </w:rPr>
-        <w:t>32</w:t>
-      </w:r>
-      <w:r>
-        <w:rPr>
-          <w:noProof/>
-        </w:rPr>
-        <w:fldChar w:fldCharType="end"/>
-      </w:r>
+      <w:fldSimple w:instr=" SEQ Figure \* ARABIC ">
+        <w:r>
+          <w:rPr>
+            <w:noProof/>
+          </w:rPr>
+          <w:t>34</w:t>
+        </w:r>
+      </w:fldSimple>
       <w:bookmarkEnd w:id="143"/>
       <w:r>
         <w:t>: Model architecture for distinguishing real from Geant</w:t>
@@ -32043,27 +32166,14 @@
       <w:r>
         <w:t xml:space="preserve">Table </w:t>
       </w:r>
-      <w:r>
-        <w:fldChar w:fldCharType="begin"/>
-      </w:r>
-      <w:r>
-        <w:instrText xml:space="preserve"> SEQ Table \* ARABIC </w:instrText>
-      </w:r>
-      <w:r>
-        <w:fldChar w:fldCharType="separate"/>
-      </w:r>
-      <w:r>
-        <w:rPr>
-          <w:noProof/>
-        </w:rPr>
-        <w:t>2</w:t>
-      </w:r>
-      <w:r>
-        <w:rPr>
-          <w:noProof/>
-        </w:rPr>
-        <w:fldChar w:fldCharType="end"/>
-      </w:r>
+      <w:fldSimple w:instr=" SEQ Table \* ARABIC ">
+        <w:r>
+          <w:rPr>
+            <w:noProof/>
+          </w:rPr>
+          <w:t>2</w:t>
+        </w:r>
+      </w:fldSimple>
       <w:bookmarkEnd w:id="145"/>
       <w:r>
         <w:t>: Confusion Matrix for distinguishing between Geant</w:t>
@@ -32334,7 +32444,6 @@
     <w:p/>
     <w:p>
       <w:r>
-        <w:lastRenderedPageBreak/>
         <w:t>Although various VAEs were prototyped, the following architecture produced the best results:</w:t>
       </w:r>
     </w:p>
@@ -32362,7 +32471,7 @@
                     </pic:cNvPicPr>
                   </pic:nvPicPr>
                   <pic:blipFill>
-                    <a:blip r:embed="rId73" cstate="print">
+                    <a:blip r:embed="rId75" cstate="print">
                       <a:extLst>
                         <a:ext uri="{28A0092B-C50C-407E-A947-70E740481C1C}">
                           <a14:useLocalDpi xmlns:a14="http://schemas.microsoft.com/office/drawing/2010/main" val="0"/>
@@ -32402,27 +32511,14 @@
       <w:r>
         <w:t xml:space="preserve">Figure </w:t>
       </w:r>
-      <w:r>
-        <w:fldChar w:fldCharType="begin"/>
-      </w:r>
-      <w:r>
-        <w:instrText xml:space="preserve"> SEQ Figure \* ARABIC </w:instrText>
-      </w:r>
-      <w:r>
-        <w:fldChar w:fldCharType="separate"/>
-      </w:r>
-      <w:r>
-        <w:rPr>
-          <w:noProof/>
-        </w:rPr>
-        <w:t>33</w:t>
-      </w:r>
-      <w:r>
-        <w:rPr>
-          <w:noProof/>
-        </w:rPr>
-        <w:fldChar w:fldCharType="end"/>
-      </w:r>
+      <w:fldSimple w:instr=" SEQ Figure \* ARABIC ">
+        <w:r>
+          <w:rPr>
+            <w:noProof/>
+          </w:rPr>
+          <w:t>35</w:t>
+        </w:r>
+      </w:fldSimple>
       <w:r>
         <w:t>: Encoder</w:t>
       </w:r>
@@ -32646,7 +32742,7 @@
                     </pic:cNvPicPr>
                   </pic:nvPicPr>
                   <pic:blipFill>
-                    <a:blip r:embed="rId74" cstate="print">
+                    <a:blip r:embed="rId76" cstate="print">
                       <a:extLst>
                         <a:ext uri="{28A0092B-C50C-407E-A947-70E740481C1C}">
                           <a14:useLocalDpi xmlns:a14="http://schemas.microsoft.com/office/drawing/2010/main" val="0"/>
@@ -32686,27 +32782,14 @@
       <w:r>
         <w:t xml:space="preserve">Figure </w:t>
       </w:r>
-      <w:r>
-        <w:fldChar w:fldCharType="begin"/>
-      </w:r>
-      <w:r>
-        <w:instrText xml:space="preserve"> SEQ Figure \* ARABIC </w:instrText>
-      </w:r>
-      <w:r>
-        <w:fldChar w:fldCharType="separate"/>
-      </w:r>
-      <w:r>
-        <w:rPr>
-          <w:noProof/>
-        </w:rPr>
-        <w:t>34</w:t>
-      </w:r>
-      <w:r>
-        <w:rPr>
-          <w:noProof/>
-        </w:rPr>
-        <w:fldChar w:fldCharType="end"/>
-      </w:r>
+      <w:fldSimple w:instr=" SEQ Figure \* ARABIC ">
+        <w:r>
+          <w:rPr>
+            <w:noProof/>
+          </w:rPr>
+          <w:t>36</w:t>
+        </w:r>
+      </w:fldSimple>
       <w:r>
         <w:t>: Decoder</w:t>
       </w:r>
@@ -32741,7 +32824,7 @@
                     </pic:cNvPicPr>
                   </pic:nvPicPr>
                   <pic:blipFill>
-                    <a:blip r:embed="rId75">
+                    <a:blip r:embed="rId77">
                       <a:extLst>
                         <a:ext uri="{28A0092B-C50C-407E-A947-70E740481C1C}">
                           <a14:useLocalDpi xmlns:a14="http://schemas.microsoft.com/office/drawing/2010/main" val="0"/>
@@ -32794,7 +32877,7 @@
                     </pic:cNvPicPr>
                   </pic:nvPicPr>
                   <pic:blipFill>
-                    <a:blip r:embed="rId76">
+                    <a:blip r:embed="rId78">
                       <a:extLst>
                         <a:ext uri="{28A0092B-C50C-407E-A947-70E740481C1C}">
                           <a14:useLocalDpi xmlns:a14="http://schemas.microsoft.com/office/drawing/2010/main" val="0"/>
@@ -32851,7 +32934,7 @@
                     </pic:cNvPicPr>
                   </pic:nvPicPr>
                   <pic:blipFill>
-                    <a:blip r:embed="rId77">
+                    <a:blip r:embed="rId79">
                       <a:extLst>
                         <a:ext uri="{28A0092B-C50C-407E-A947-70E740481C1C}">
                           <a14:useLocalDpi xmlns:a14="http://schemas.microsoft.com/office/drawing/2010/main" val="0"/>
@@ -32904,7 +32987,7 @@
                     </pic:cNvPicPr>
                   </pic:nvPicPr>
                   <pic:blipFill>
-                    <a:blip r:embed="rId78">
+                    <a:blip r:embed="rId80">
                       <a:extLst>
                         <a:ext uri="{28A0092B-C50C-407E-A947-70E740481C1C}">
                           <a14:useLocalDpi xmlns:a14="http://schemas.microsoft.com/office/drawing/2010/main" val="0"/>
@@ -32944,27 +33027,14 @@
       <w:r>
         <w:t xml:space="preserve">Figure </w:t>
       </w:r>
-      <w:r>
-        <w:fldChar w:fldCharType="begin"/>
-      </w:r>
-      <w:r>
-        <w:instrText xml:space="preserve"> SEQ Figure \* ARABIC </w:instrText>
-      </w:r>
-      <w:r>
-        <w:fldChar w:fldCharType="separate"/>
-      </w:r>
-      <w:r>
-        <w:rPr>
-          <w:noProof/>
-        </w:rPr>
-        <w:t>35</w:t>
-      </w:r>
-      <w:r>
-        <w:rPr>
-          <w:noProof/>
-        </w:rPr>
-        <w:fldChar w:fldCharType="end"/>
-      </w:r>
+      <w:fldSimple w:instr=" SEQ Figure \* ARABIC ">
+        <w:r>
+          <w:rPr>
+            <w:noProof/>
+          </w:rPr>
+          <w:t>37</w:t>
+        </w:r>
+      </w:fldSimple>
       <w:r>
         <w:t>: Four examples of simulated data created using a Variational Autoencoder</w:t>
       </w:r>
@@ -33038,7 +33108,7 @@
                     </pic:cNvPicPr>
                   </pic:nvPicPr>
                   <pic:blipFill>
-                    <a:blip r:embed="rId79">
+                    <a:blip r:embed="rId81">
                       <a:extLst>
                         <a:ext uri="{28A0092B-C50C-407E-A947-70E740481C1C}">
                           <a14:useLocalDpi xmlns:a14="http://schemas.microsoft.com/office/drawing/2010/main" val="0"/>
@@ -33091,7 +33161,7 @@
                     </pic:cNvPicPr>
                   </pic:nvPicPr>
                   <pic:blipFill>
-                    <a:blip r:embed="rId80">
+                    <a:blip r:embed="rId82">
                       <a:extLst>
                         <a:ext uri="{28A0092B-C50C-407E-A947-70E740481C1C}">
                           <a14:useLocalDpi xmlns:a14="http://schemas.microsoft.com/office/drawing/2010/main" val="0"/>
@@ -33133,27 +33203,14 @@
       <w:r>
         <w:t xml:space="preserve">Figure </w:t>
       </w:r>
-      <w:r>
-        <w:fldChar w:fldCharType="begin"/>
-      </w:r>
-      <w:r>
-        <w:instrText xml:space="preserve"> SEQ Figure \* ARABIC </w:instrText>
-      </w:r>
-      <w:r>
-        <w:fldChar w:fldCharType="separate"/>
-      </w:r>
-      <w:r>
-        <w:rPr>
-          <w:noProof/>
-        </w:rPr>
-        <w:t>36</w:t>
-      </w:r>
-      <w:r>
-        <w:rPr>
-          <w:noProof/>
-        </w:rPr>
-        <w:fldChar w:fldCharType="end"/>
-      </w:r>
+      <w:fldSimple w:instr=" SEQ Figure \* ARABIC ">
+        <w:r>
+          <w:rPr>
+            <w:noProof/>
+          </w:rPr>
+          <w:t>38</w:t>
+        </w:r>
+      </w:fldSimple>
       <w:bookmarkEnd w:id="152"/>
       <w:r>
         <w:t>: Training accuracy and loss curves for training vs validation data</w:t>
@@ -33180,9 +33237,136 @@
         </w:rPr>
         <w:t>Generative Adversarial Networks</w:t>
       </w:r>
-      <w:bookmarkEnd w:id="155"/>
-    </w:p>
-    <w:p/>
+    </w:p>
+    <w:bookmarkEnd w:id="155"/>
+    <w:p>
+      <w:pPr>
+        <w:pStyle w:val="Heading3"/>
+        <w:numPr>
+          <w:ilvl w:val="2"/>
+          <w:numId w:val="3"/>
+        </w:numPr>
+        <w:rPr>
+          <w:rFonts w:cs="Times New Roman"/>
+        </w:rPr>
+      </w:pPr>
+      <w:r>
+        <w:rPr>
+          <w:rFonts w:cs="Times New Roman"/>
+        </w:rPr>
+        <w:t>Adversarial Autoencoders</w:t>
+      </w:r>
+    </w:p>
+    <w:p>
+      <w:pPr>
+        <w:rPr>
+          <w:lang w:eastAsia="en-US"/>
+        </w:rPr>
+      </w:pPr>
+    </w:p>
+    <w:p>
+      <w:r>
+        <w:rPr>
+          <w:noProof/>
+        </w:rPr>
+        <w:lastRenderedPageBreak/>
+        <w:drawing>
+          <wp:inline distT="0" distB="0" distL="0" distR="0" wp14:anchorId="19F68815" wp14:editId="52BABADB">
+            <wp:extent cx="5106035" cy="3533140"/>
+            <wp:effectExtent l="0" t="0" r="0" b="0"/>
+            <wp:docPr id="3" name="Picture 3"/>
+            <wp:cNvGraphicFramePr>
+              <a:graphicFrameLocks xmlns:a="http://schemas.openxmlformats.org/drawingml/2006/main" noChangeAspect="1"/>
+            </wp:cNvGraphicFramePr>
+            <a:graphic xmlns:a="http://schemas.openxmlformats.org/drawingml/2006/main">
+              <a:graphicData uri="http://schemas.openxmlformats.org/drawingml/2006/picture">
+                <pic:pic xmlns:pic="http://schemas.openxmlformats.org/drawingml/2006/picture">
+                  <pic:nvPicPr>
+                    <pic:cNvPr id="0" name="Picture 1"/>
+                    <pic:cNvPicPr>
+                      <a:picLocks noChangeAspect="1" noChangeArrowheads="1"/>
+                    </pic:cNvPicPr>
+                  </pic:nvPicPr>
+                  <pic:blipFill>
+                    <a:blip r:embed="rId83">
+                      <a:extLst>
+                        <a:ext uri="{28A0092B-C50C-407E-A947-70E740481C1C}">
+                          <a14:useLocalDpi xmlns:a14="http://schemas.microsoft.com/office/drawing/2010/main" val="0"/>
+                        </a:ext>
+                      </a:extLst>
+                    </a:blip>
+                    <a:srcRect/>
+                    <a:stretch>
+                      <a:fillRect/>
+                    </a:stretch>
+                  </pic:blipFill>
+                  <pic:spPr bwMode="auto">
+                    <a:xfrm>
+                      <a:off x="0" y="0"/>
+                      <a:ext cx="5106035" cy="3533140"/>
+                    </a:xfrm>
+                    <a:prstGeom prst="rect">
+                      <a:avLst/>
+                    </a:prstGeom>
+                    <a:noFill/>
+                    <a:ln>
+                      <a:noFill/>
+                    </a:ln>
+                  </pic:spPr>
+                </pic:pic>
+              </a:graphicData>
+            </a:graphic>
+          </wp:inline>
+        </w:drawing>
+      </w:r>
+    </w:p>
+    <w:p>
+      <w:pPr>
+        <w:rPr>
+          <w:lang w:eastAsia="en-US"/>
+        </w:rPr>
+      </w:pPr>
+      <w:r>
+        <w:rPr>
+          <w:noProof/>
+        </w:rPr>
+        <w:drawing>
+          <wp:inline distT="0" distB="0" distL="0" distR="0" wp14:anchorId="47C07DDC" wp14:editId="3EA93B10">
+            <wp:extent cx="4941426" cy="3201129"/>
+            <wp:effectExtent l="0" t="0" r="0" b="0"/>
+            <wp:docPr id="1" name="Picture 1"/>
+            <wp:cNvGraphicFramePr>
+              <a:graphicFrameLocks xmlns:a="http://schemas.openxmlformats.org/drawingml/2006/main" noChangeAspect="1"/>
+            </wp:cNvGraphicFramePr>
+            <a:graphic xmlns:a="http://schemas.openxmlformats.org/drawingml/2006/main">
+              <a:graphicData uri="http://schemas.openxmlformats.org/drawingml/2006/picture">
+                <pic:pic xmlns:pic="http://schemas.openxmlformats.org/drawingml/2006/picture">
+                  <pic:nvPicPr>
+                    <pic:cNvPr id="1" name=""/>
+                    <pic:cNvPicPr/>
+                  </pic:nvPicPr>
+                  <pic:blipFill>
+                    <a:blip r:embed="rId84"/>
+                    <a:stretch>
+                      <a:fillRect/>
+                    </a:stretch>
+                  </pic:blipFill>
+                  <pic:spPr>
+                    <a:xfrm>
+                      <a:off x="0" y="0"/>
+                      <a:ext cx="4941426" cy="3201129"/>
+                    </a:xfrm>
+                    <a:prstGeom prst="rect">
+                      <a:avLst/>
+                    </a:prstGeom>
+                  </pic:spPr>
+                </pic:pic>
+              </a:graphicData>
+            </a:graphic>
+          </wp:inline>
+        </w:drawing>
+      </w:r>
+    </w:p>
     <w:p>
       <w:pPr>
         <w:rPr>
@@ -36579,7 +36763,7 @@
         </w:rPr>
         <w:t>Computations were performed using facilities provided by the University of Cape Town’s ICTS High Performance Computing team: </w:t>
       </w:r>
-      <w:hyperlink r:id="rId81" w:history="1">
+      <w:hyperlink r:id="rId85" w:history="1">
         <w:r>
           <w:rPr>
             <w:rStyle w:val="Hyperlink"/>
@@ -36601,7 +36785,15 @@
     <w:p/>
     <w:p>
       <w:r>
-        <w:t>Travel to CERN was paid for by iThemba Labs via the SA-CERN agreement</w:t>
+        <w:t xml:space="preserve">Travel to CERN was paid for by </w:t>
+      </w:r>
+      <w:proofErr w:type="spellStart"/>
+      <w:r>
+        <w:t>iThemba</w:t>
+      </w:r>
+      <w:proofErr w:type="spellEnd"/>
+      <w:r>
+        <w:t xml:space="preserve"> Labs via the SA-CERN agreement</w:t>
       </w:r>
     </w:p>
     <w:p>
@@ -36922,27 +37114,14 @@
         <w:noProof/>
       </w:rPr>
     </w:pPr>
-    <w:r>
-      <w:fldChar w:fldCharType="begin"/>
-    </w:r>
-    <w:r>
-      <w:instrText xml:space="preserve"> STYLEREF  "Title,Thesis Title"  \* MERGEFORMAT </w:instrText>
-    </w:r>
-    <w:r>
-      <w:fldChar w:fldCharType="separate"/>
-    </w:r>
-    <w:r>
-      <w:rPr>
-        <w:noProof/>
-      </w:rPr>
-      <w:t>DEEP LEARNING TECHNIQUES APPLIED T0 PARTICLE IDENTIFICATION AND HIGH ENERGY PHYSICS EVENT SIMULATIONS</w:t>
-    </w:r>
-    <w:r>
-      <w:rPr>
-        <w:noProof/>
-      </w:rPr>
-      <w:fldChar w:fldCharType="end"/>
-    </w:r>
+    <w:fldSimple w:instr=" STYLEREF  &quot;Title,Thesis Title&quot;  \* MERGEFORMAT ">
+      <w:r>
+        <w:rPr>
+          <w:noProof/>
+        </w:rPr>
+        <w:t>DEEP LEARNING TECHNIQUES APPLIED T0 PARTICLE IDENTIFICATION AND HIGH ENERGY PHYSICS EVENT SIMULATIONS</w:t>
+      </w:r>
+    </w:fldSimple>
   </w:p>
   <w:p/>
 </w:hdr>
@@ -36957,51 +37136,25 @@
     <w:r>
       <w:t xml:space="preserve">Chapter </w:t>
     </w:r>
-    <w:r>
-      <w:fldChar w:fldCharType="begin"/>
-    </w:r>
-    <w:r>
-      <w:instrText xml:space="preserve"> STYLEREF  "Heading 1" \n  \* MERGEFORMAT </w:instrText>
-    </w:r>
-    <w:r>
-      <w:fldChar w:fldCharType="separate"/>
-    </w:r>
-    <w:r>
-      <w:rPr>
-        <w:noProof/>
-      </w:rPr>
-      <w:t>3</w:t>
-    </w:r>
-    <w:r>
-      <w:rPr>
-        <w:noProof/>
-      </w:rPr>
-      <w:fldChar w:fldCharType="end"/>
-    </w:r>
+    <w:fldSimple w:instr=" STYLEREF  &quot;Heading 1&quot; \n  \* MERGEFORMAT ">
+      <w:r>
+        <w:rPr>
+          <w:noProof/>
+        </w:rPr>
+        <w:t>4</w:t>
+      </w:r>
+    </w:fldSimple>
     <w:r>
       <w:t xml:space="preserve">: </w:t>
     </w:r>
-    <w:r>
-      <w:fldChar w:fldCharType="begin"/>
-    </w:r>
-    <w:r>
-      <w:instrText xml:space="preserve"> STYLEREF  "Heading 1"  \* MERGEFORMAT </w:instrText>
-    </w:r>
-    <w:r>
-      <w:fldChar w:fldCharType="separate"/>
-    </w:r>
-    <w:r>
-      <w:rPr>
-        <w:noProof/>
-      </w:rPr>
-      <w:t>Particle Identification</w:t>
-    </w:r>
-    <w:r>
-      <w:rPr>
-        <w:noProof/>
-      </w:rPr>
-      <w:fldChar w:fldCharType="end"/>
-    </w:r>
+    <w:fldSimple w:instr=" STYLEREF  &quot;Heading 1&quot;  \* MERGEFORMAT ">
+      <w:r>
+        <w:rPr>
+          <w:noProof/>
+        </w:rPr>
+        <w:t>High Energy Physics Event Simulations</w:t>
+      </w:r>
+    </w:fldSimple>
   </w:p>
 </w:hdr>
 </file>
@@ -43084,7 +43237,7 @@
     <w:charset w:val="00"/>
     <w:family w:val="roman"/>
     <w:pitch w:val="variable"/>
-    <w:sig w:usb0="E0002AFF" w:usb1="C0007843" w:usb2="00000009" w:usb3="00000000" w:csb0="000001FF" w:csb1="00000000"/>
+    <w:sig w:usb0="E0002EFF" w:usb1="C000785B" w:usb2="00000009" w:usb3="00000000" w:csb0="000001FF" w:csb1="00000000"/>
   </w:font>
   <w:font w:name="Courier New">
     <w:panose1 w:val="02070309020205020404"/>
@@ -43120,14 +43273,14 @@
     <w:charset w:val="00"/>
     <w:family w:val="swiss"/>
     <w:pitch w:val="variable"/>
-    <w:sig w:usb0="E0002AFF" w:usb1="C0007843" w:usb2="00000009" w:usb3="00000000" w:csb0="000001FF" w:csb1="00000000"/>
+    <w:sig w:usb0="E0002EFF" w:usb1="C000785B" w:usb2="00000009" w:usb3="00000000" w:csb0="000001FF" w:csb1="00000000"/>
   </w:font>
   <w:font w:name="Cambria">
     <w:panose1 w:val="02040503050406030204"/>
     <w:charset w:val="00"/>
     <w:family w:val="roman"/>
     <w:pitch w:val="variable"/>
-    <w:sig w:usb0="A00002EF" w:usb1="4000004B" w:usb2="00000000" w:usb3="00000000" w:csb0="0000019F" w:csb1="00000000"/>
+    <w:sig w:usb0="E00006FF" w:usb1="420024FF" w:usb2="02000000" w:usb3="00000000" w:csb0="0000019F" w:csb1="00000000"/>
   </w:font>
   <w:font w:name="Tahoma">
     <w:panose1 w:val="020B0604030504040204"/>
@@ -43141,7 +43294,7 @@
     <w:charset w:val="00"/>
     <w:family w:val="swiss"/>
     <w:pitch w:val="variable"/>
-    <w:sig w:usb0="E0002AFF" w:usb1="4000ACFF" w:usb2="00000001" w:usb3="00000000" w:csb0="000001FF" w:csb1="00000000"/>
+    <w:sig w:usb0="E0002EFF" w:usb1="C000247B" w:usb2="00000009" w:usb3="00000000" w:csb0="000001FF" w:csb1="00000000"/>
   </w:font>
   <w:font w:name="Consolas">
     <w:panose1 w:val="020B0609020204030204"/>
@@ -43155,7 +43308,7 @@
     <w:charset w:val="00"/>
     <w:family w:val="swiss"/>
     <w:pitch w:val="variable"/>
-    <w:sig w:usb0="A0002AEF" w:usb1="4000207B" w:usb2="00000000" w:usb3="00000000" w:csb0="000001FF" w:csb1="00000000"/>
+    <w:sig w:usb0="E0002AFF" w:usb1="C000247B" w:usb2="00000009" w:usb3="00000000" w:csb0="000001FF" w:csb1="00000000"/>
   </w:font>
 </w:fonts>
 </file>
@@ -43196,6 +43349,7 @@
     <w:rsid w:val="00721DF7"/>
     <w:rsid w:val="007C7B26"/>
     <w:rsid w:val="007F116F"/>
+    <w:rsid w:val="00A139AD"/>
     <w:rsid w:val="00A5250B"/>
     <w:rsid w:val="00AC41E6"/>
     <w:rsid w:val="00C13BE5"/>
@@ -43204,6 +43358,7 @@
     <w:rsid w:val="00CF1154"/>
     <w:rsid w:val="00DA417F"/>
     <w:rsid w:val="00DC239D"/>
+    <w:rsid w:val="00E85A12"/>
     <w:rsid w:val="00E954D1"/>
     <w:rsid w:val="00EE4FD4"/>
     <w:rsid w:val="00F263ED"/>
@@ -45236,7 +45391,7 @@
 </file>
 
 <file path=customXml/itemProps2.xml><?xml version="1.0" encoding="utf-8"?>
-<ds:datastoreItem xmlns:ds="http://schemas.openxmlformats.org/officeDocument/2006/customXml" ds:itemID="{111680C1-D779-491E-BAAB-00E64A4907F1}">
+<ds:datastoreItem xmlns:ds="http://schemas.openxmlformats.org/officeDocument/2006/customXml" ds:itemID="{89E782A5-A2F2-4BE6-981A-CADF34AE9664}">
   <ds:schemaRefs>
     <ds:schemaRef ds:uri="http://schemas.openxmlformats.org/officeDocument/2006/bibliography"/>
   </ds:schemaRefs>

</xml_diff>

<commit_message>
Thesis draft 4 to PDF for comments. Moved to 4.1 to continue grinding
</commit_message>
<xml_diff>
--- a/NEW/Thesis Draft 4.docx
+++ b/NEW/Thesis Draft 4.docx
@@ -9848,7 +9848,15 @@
     </w:p>
     <w:p>
       <w:r>
-        <w:t>An entirely different protocol is employed to generate the lead ions used in heavy-ion collisions (pPb, PbPb) studied at ALICE. A highly pure Lead (Pb) sample is heated up to a temperature of 800</w:t>
+        <w:t>An entirely different protocol is employed to generate the lead ions used in heavy-ion collisions (</w:t>
+      </w:r>
+      <w:proofErr w:type="spellStart"/>
+      <w:r>
+        <w:t>pPb</w:t>
+      </w:r>
+      <w:proofErr w:type="spellEnd"/>
+      <w:r>
+        <w:t>, PbPb) studied at ALICE. A highly pure Lead (Pb) sample is heated up to a temperature of 800</w:t>
       </w:r>
       <w:r>
         <w:sym w:font="Symbol" w:char="F0B0"/>
@@ -17312,7 +17320,15 @@
     </w:p>
     <w:p>
       <w:r>
-        <w:t>Also called multilayer perceptrons (MLPs), deep feedforward networks are composed of an arbitrary number of nested approximating mapping functions, of the form:</w:t>
+        <w:t xml:space="preserve">Also called multilayer </w:t>
+      </w:r>
+      <w:proofErr w:type="spellStart"/>
+      <w:r>
+        <w:t>perceptrons</w:t>
+      </w:r>
+      <w:proofErr w:type="spellEnd"/>
+      <w:r>
+        <w:t xml:space="preserve"> (MLPs), deep feedforward networks are composed of an arbitrary number of nested approximating mapping functions, of the form:</w:t>
       </w:r>
     </w:p>
     <w:p>
@@ -19380,7 +19396,15 @@
     </w:p>
     <w:p>
       <w:r>
-        <w:t xml:space="preserve">Originating as an acronym for “adaptive moments”, the Adam algorithm is generally touted as an optimization strategy robust to various settings of hyperparameters. Adam combines features of momentum and RMSProp, by using momentum to estimate the first moment of the gradient and by applying bias corrections to both the first and second order moments of the gradient </w:t>
+        <w:t xml:space="preserve">Originating as an acronym for “adaptive moments”, the Adam algorithm is generally touted as an optimization strategy robust to various settings of hyperparameters. Adam combines features of momentum and </w:t>
+      </w:r>
+      <w:proofErr w:type="spellStart"/>
+      <w:r>
+        <w:t>RMSProp</w:t>
+      </w:r>
+      <w:proofErr w:type="spellEnd"/>
+      <w:r>
+        <w:t xml:space="preserve">, by using momentum to estimate the first moment of the gradient and by applying bias corrections to both the first and second order moments of the gradient </w:t>
       </w:r>
       <w:sdt>
         <w:sdtPr>
@@ -25571,13 +25595,58 @@
     </w:p>
     <w:p>
       <w:pPr>
+        <w:rPr>
+          <w:lang w:eastAsia="en-US"/>
+        </w:rPr>
+      </w:pPr>
+      <w:r>
+        <w:rPr>
+          <w:lang w:eastAsia="en-US"/>
+        </w:rPr>
+        <w:t>In order to prove that Geant4 simulations might not be as accurate as assumed to be, a simulation was run, set to generate pions from the following LHC run: 2016/LHC16q/000</w:t>
+      </w:r>
+      <w:r>
+        <w:rPr>
+          <w:lang w:eastAsia="en-US"/>
+        </w:rPr>
+        <w:t>265343</w:t>
+      </w:r>
+      <w:r>
+        <w:rPr>
+          <w:lang w:eastAsia="en-US"/>
+        </w:rPr>
+        <w:t xml:space="preserve">. A convolutional neural network was able to distinguish simulated pions from real pions obtained during that run to a high degree of accuracy and therefore motivated the Deep Generative </w:t>
+      </w:r>
+      <w:r>
+        <w:rPr>
+          <w:lang w:eastAsia="en-US"/>
+        </w:rPr>
+        <w:t>Modelling</w:t>
+      </w:r>
+      <w:r>
+        <w:rPr>
+          <w:lang w:eastAsia="en-US"/>
+        </w:rPr>
+        <w:t xml:space="preserve"> </w:t>
+      </w:r>
+      <w:bookmarkStart w:id="119" w:name="_GoBack"/>
+      <w:bookmarkEnd w:id="119"/>
+      <w:r>
+        <w:rPr>
+          <w:lang w:eastAsia="en-US"/>
+        </w:rPr>
+        <w:t>Section of this thesis.</w:t>
+      </w:r>
+    </w:p>
+    <w:p>
+      <w:pPr>
         <w:pStyle w:val="Heading4"/>
       </w:pPr>
-      <w:bookmarkStart w:id="119" w:name="_Toc19386132"/>
+      <w:bookmarkStart w:id="120" w:name="_Toc19386132"/>
       <w:r>
         <w:t>Geant4 Configuration and Simulation</w:t>
       </w:r>
-      <w:bookmarkEnd w:id="119"/>
+      <w:bookmarkEnd w:id="120"/>
     </w:p>
     <w:p>
       <w:r>
@@ -25593,7 +25662,11 @@
         </w:r>
       </w:hyperlink>
       <w:r>
-        <w:t xml:space="preserve"> , simulations were run as per the following shell script: </w:t>
+        <w:t xml:space="preserve"> , simulations were run as per the </w:t>
+      </w:r>
+      <w:r>
+        <w:lastRenderedPageBreak/>
+        <w:t xml:space="preserve">following shell script: </w:t>
       </w:r>
       <w:hyperlink r:id="rId63" w:history="1">
         <w:r>
@@ -25629,11 +25702,7 @@
         </w:r>
       </w:hyperlink>
       <w:r>
-        <w:t xml:space="preserve"> and the analysis </w:t>
-      </w:r>
-      <w:r>
-        <w:lastRenderedPageBreak/>
-        <w:t xml:space="preserve">script </w:t>
+        <w:t xml:space="preserve"> and the analysis script </w:t>
       </w:r>
       <w:hyperlink r:id="rId66" w:history="1">
         <w:r>
@@ -25652,11 +25721,11 @@
       <w:pPr>
         <w:pStyle w:val="Heading4"/>
       </w:pPr>
-      <w:bookmarkStart w:id="120" w:name="_Toc19386134"/>
+      <w:bookmarkStart w:id="121" w:name="_Toc19386134"/>
       <w:r>
         <w:t>Distinguishing Geant4-simulated Pions from Real Pions</w:t>
       </w:r>
-      <w:bookmarkEnd w:id="120"/>
+      <w:bookmarkEnd w:id="121"/>
     </w:p>
     <w:p>
       <w:r>
@@ -25787,9 +25856,9 @@
       <w:pPr>
         <w:pStyle w:val="Caption"/>
       </w:pPr>
-      <w:bookmarkStart w:id="121" w:name="_Ref18870049"/>
-      <w:bookmarkStart w:id="122" w:name="_Ref18870048"/>
-      <w:bookmarkStart w:id="123" w:name="_Toc19377396"/>
+      <w:bookmarkStart w:id="122" w:name="_Ref18870049"/>
+      <w:bookmarkStart w:id="123" w:name="_Ref18870048"/>
+      <w:bookmarkStart w:id="124" w:name="_Toc19377396"/>
       <w:r>
         <w:t xml:space="preserve">Figure </w:t>
       </w:r>
@@ -25814,18 +25883,19 @@
         </w:rPr>
         <w:fldChar w:fldCharType="end"/>
       </w:r>
-      <w:bookmarkEnd w:id="121"/>
+      <w:bookmarkEnd w:id="122"/>
       <w:r>
         <w:t>: Training loss and accuracy curves for training and validation data</w:t>
       </w:r>
-      <w:bookmarkEnd w:id="122"/>
       <w:bookmarkEnd w:id="123"/>
+      <w:bookmarkEnd w:id="124"/>
     </w:p>
     <w:p>
       <w:r>
         <w:rPr>
           <w:noProof/>
         </w:rPr>
+        <w:lastRenderedPageBreak/>
         <w:drawing>
           <wp:inline distT="0" distB="0" distL="0" distR="0" wp14:anchorId="5E989D3B" wp14:editId="0E9DFA21">
             <wp:extent cx="1441094" cy="3595005"/>
@@ -25880,8 +25950,8 @@
       <w:pPr>
         <w:pStyle w:val="Caption"/>
       </w:pPr>
-      <w:bookmarkStart w:id="124" w:name="_Ref18870100"/>
-      <w:bookmarkStart w:id="125" w:name="_Toc19377397"/>
+      <w:bookmarkStart w:id="125" w:name="_Ref18870100"/>
+      <w:bookmarkStart w:id="126" w:name="_Toc19377397"/>
       <w:r>
         <w:t xml:space="preserve">Figure </w:t>
       </w:r>
@@ -25906,7 +25976,7 @@
         </w:rPr>
         <w:fldChar w:fldCharType="end"/>
       </w:r>
-      <w:bookmarkEnd w:id="124"/>
+      <w:bookmarkEnd w:id="125"/>
       <w:r>
         <w:t>: Model architecture for distinguishing real from Geant</w:t>
       </w:r>
@@ -25916,11 +25986,10 @@
       <w:r>
         <w:t>simulated data</w:t>
       </w:r>
-      <w:bookmarkEnd w:id="125"/>
-    </w:p>
-    <w:p>
-      <w:r>
-        <w:lastRenderedPageBreak/>
+      <w:bookmarkEnd w:id="126"/>
+    </w:p>
+    <w:p>
+      <w:r>
         <w:fldChar w:fldCharType="begin"/>
       </w:r>
       <w:r>
@@ -25949,8 +26018,8 @@
       <w:pPr>
         <w:pStyle w:val="Caption"/>
       </w:pPr>
-      <w:bookmarkStart w:id="126" w:name="_Ref16353653"/>
-      <w:bookmarkStart w:id="127" w:name="_Toc19377336"/>
+      <w:bookmarkStart w:id="127" w:name="_Ref16353653"/>
+      <w:bookmarkStart w:id="128" w:name="_Toc19377336"/>
       <w:r>
         <w:t xml:space="preserve">Table </w:t>
       </w:r>
@@ -25975,7 +26044,7 @@
         </w:rPr>
         <w:fldChar w:fldCharType="end"/>
       </w:r>
-      <w:bookmarkEnd w:id="126"/>
+      <w:bookmarkEnd w:id="127"/>
       <w:r>
         <w:t>: Confusion Matrix for distinguishing between Geant</w:t>
       </w:r>
@@ -25985,7 +26054,7 @@
       <w:r>
         <w:t xml:space="preserve"> vs Real Data</w:t>
       </w:r>
-      <w:bookmarkEnd w:id="127"/>
+      <w:bookmarkEnd w:id="128"/>
       <w:r>
         <w:t xml:space="preserve"> </w:t>
       </w:r>
@@ -26447,22 +26516,15 @@
           <w:rFonts w:cs="Times New Roman"/>
         </w:rPr>
       </w:pPr>
-      <w:bookmarkStart w:id="128" w:name="_Toc19386128"/>
+      <w:bookmarkStart w:id="129" w:name="_Toc19386128"/>
       <w:r>
         <w:rPr>
           <w:rFonts w:cs="Times New Roman"/>
         </w:rPr>
-        <w:t>Bac</w:t>
-      </w:r>
-      <w:bookmarkStart w:id="129" w:name="_GoBack"/>
+        <w:lastRenderedPageBreak/>
+        <w:t>Background: Latent Variable Models</w:t>
+      </w:r>
       <w:bookmarkEnd w:id="129"/>
-      <w:r>
-        <w:rPr>
-          <w:rFonts w:cs="Times New Roman"/>
-        </w:rPr>
-        <w:t>kground: Latent Variable Models</w:t>
-      </w:r>
-      <w:bookmarkEnd w:id="128"/>
     </w:p>
     <w:p>
       <w:r>
@@ -26897,7 +26959,6 @@
       <m:oMathPara>
         <m:oMath>
           <m:r>
-            <w:lastRenderedPageBreak/>
             <m:t>P</m:t>
           </m:r>
           <m:d>
@@ -27717,6 +27778,7 @@
         <w:rPr>
           <w:noProof/>
         </w:rPr>
+        <w:lastRenderedPageBreak/>
         <w:drawing>
           <wp:inline distT="0" distB="0" distL="0" distR="0" wp14:anchorId="20F67D52" wp14:editId="3846B4B0">
             <wp:extent cx="5098694" cy="3266192"/>
@@ -27791,7 +27853,6 @@
     </w:p>
     <w:p>
       <w:r>
-        <w:lastRenderedPageBreak/>
         <w:t xml:space="preserve">In VAEs, </w:t>
       </w:r>
       <m:oMath>
@@ -28843,6 +28904,7 @@
               <m:scr m:val="script"/>
               <m:sty m:val="p"/>
             </m:rPr>
+            <w:lastRenderedPageBreak/>
             <m:t>D[</m:t>
           </m:r>
           <m:r>
@@ -29887,7 +29949,6 @@
     </w:p>
     <w:p>
       <w:r>
-        <w:lastRenderedPageBreak/>
         <w:t xml:space="preserve">On the left side of the equation, </w:t>
       </w:r>
       <m:oMath>
@@ -31461,6 +31522,7 @@
     </w:p>
     <w:p>
       <w:r>
+        <w:lastRenderedPageBreak/>
         <w:t xml:space="preserve">Since we are doing stochastic gradient descent over different </w:t>
       </w:r>
       <m:oMath>
@@ -32664,7 +32726,6 @@
         <w:rPr>
           <w:noProof/>
         </w:rPr>
-        <w:lastRenderedPageBreak/>
         <w:drawing>
           <wp:inline distT="0" distB="0" distL="0" distR="0" wp14:anchorId="10BD66D9" wp14:editId="4D1F4615">
             <wp:extent cx="1194179" cy="2049297"/>
@@ -32789,6 +32850,7 @@
         <w:rPr>
           <w:rFonts w:cs="Times New Roman"/>
         </w:rPr>
+        <w:lastRenderedPageBreak/>
         <w:t>Generative Adversarial Networks</w:t>
       </w:r>
       <w:bookmarkEnd w:id="137"/>
@@ -33241,7 +33303,6 @@
     </w:p>
     <w:p>
       <w:r>
-        <w:lastRenderedPageBreak/>
         <w:t xml:space="preserve">Essentially, the objective is to maximize the probability of </w:t>
       </w:r>
       <m:oMath>
@@ -33569,7 +33630,11 @@
         </m:func>
       </m:oMath>
       <w:r>
-        <w:t xml:space="preserve"> will saturate, so an alternative objective function </w:t>
+        <w:t xml:space="preserve"> will saturate, so an </w:t>
+      </w:r>
+      <w:r>
+        <w:lastRenderedPageBreak/>
+        <w:t xml:space="preserve">alternative objective function </w:t>
       </w:r>
       <m:oMath>
         <m:func>
@@ -33787,7 +33852,6 @@
         <w:pStyle w:val="Heading3"/>
       </w:pPr>
       <w:r>
-        <w:lastRenderedPageBreak/>
         <w:t>Adversarial Autoencoders</w:t>
       </w:r>
     </w:p>
@@ -33983,14 +34047,13 @@
       </w:r>
       <w:bookmarkEnd w:id="141"/>
     </w:p>
+    <w:p>
+      <w:r>
+        <w:t>Although various VAEs were prototyped, the following architecture produced the best results:</w:t>
+      </w:r>
+    </w:p>
     <w:p/>
     <w:p>
-      <w:r>
-        <w:t>Although various VAEs were prototyped, the following architecture produced the best results:</w:t>
-      </w:r>
-    </w:p>
-    <w:p/>
-    <w:p>
       <w:pPr>
         <w:jc w:val="center"/>
       </w:pPr>
@@ -33998,6 +34061,7 @@
         <w:rPr>
           <w:noProof/>
         </w:rPr>
+        <w:lastRenderedPageBreak/>
         <w:drawing>
           <wp:inline distT="0" distB="0" distL="0" distR="0" wp14:anchorId="4D1574F0" wp14:editId="4B33F1F4">
             <wp:extent cx="1279072" cy="2450754"/>
@@ -34324,19 +34388,16 @@
         </m:oMath>
       </m:oMathPara>
     </w:p>
-    <w:p/>
     <w:p>
       <w:r>
         <w:t>The input to the decoder is a sampled z vector as defined above.</w:t>
       </w:r>
     </w:p>
-    <w:p/>
     <w:p>
       <w:r>
         <w:t>Below are four examples of simulated tracklet image data, produced by the VAE as explained above.</w:t>
       </w:r>
     </w:p>
-    <w:p/>
     <w:p>
       <w:r>
         <w:rPr>
@@ -34451,6 +34512,7 @@
         <w:rPr>
           <w:noProof/>
         </w:rPr>
+        <w:lastRenderedPageBreak/>
         <w:drawing>
           <wp:inline distT="0" distB="0" distL="0" distR="0" wp14:anchorId="2ACDBE22" wp14:editId="3203F81E">
             <wp:extent cx="2305050" cy="1688583"/>
@@ -34623,7 +34685,6 @@
         <w:rPr>
           <w:noProof/>
         </w:rPr>
-        <w:lastRenderedPageBreak/>
         <w:drawing>
           <wp:inline distT="0" distB="0" distL="0" distR="0" wp14:anchorId="433E0C5B" wp14:editId="3E6CCE55">
             <wp:extent cx="2340864" cy="1672389"/>
@@ -35047,6 +35108,7 @@
         <w:rPr>
           <w:noProof/>
         </w:rPr>
+        <w:lastRenderedPageBreak/>
         <w:drawing>
           <wp:inline distT="0" distB="0" distL="0" distR="0" wp14:anchorId="1E28CD56" wp14:editId="256D8ECB">
             <wp:extent cx="2778369" cy="1852246"/>
@@ -35160,7 +35222,6 @@
         <w:rPr>
           <w:noProof/>
         </w:rPr>
-        <w:lastRenderedPageBreak/>
         <w:drawing>
           <wp:inline distT="0" distB="0" distL="0" distR="0" wp14:anchorId="1C2E305F" wp14:editId="32F8F623">
             <wp:extent cx="2813538" cy="1875692"/>
@@ -39011,7 +39072,15 @@
     <w:p/>
     <w:p>
       <w:r>
-        <w:t>Travel to CERN was paid for by iThemba Labs via the SA-CERN agreement</w:t>
+        <w:t xml:space="preserve">Travel to CERN was paid for by </w:t>
+      </w:r>
+      <w:proofErr w:type="spellStart"/>
+      <w:r>
+        <w:t>iThemba</w:t>
+      </w:r>
+      <w:proofErr w:type="spellEnd"/>
+      <w:r>
+        <w:t xml:space="preserve"> Labs via the SA-CERN agreement</w:t>
       </w:r>
     </w:p>
     <w:p>
@@ -47862,7 +47931,7 @@
 </file>
 
 <file path=customXml/itemProps2.xml><?xml version="1.0" encoding="utf-8"?>
-<ds:datastoreItem xmlns:ds="http://schemas.openxmlformats.org/officeDocument/2006/customXml" ds:itemID="{8C921814-C169-4E7A-A528-00FD99A53B50}">
+<ds:datastoreItem xmlns:ds="http://schemas.openxmlformats.org/officeDocument/2006/customXml" ds:itemID="{62385254-E1EF-4639-918C-8669784AB505}">
   <ds:schemaRefs>
     <ds:schemaRef ds:uri="http://schemas.openxmlformats.org/officeDocument/2006/bibliography"/>
   </ds:schemaRefs>

</xml_diff>